<commit_message>
pg3: correction of CTRL field of ID_DAT and RP_DAT (following IEC-61158-4-7 pg 34 Table 3)
</commit_message>
<xml_diff>
--- a/documentation/specifications/NanoFIP Frame Structure.docx
+++ b/documentation/specifications/NanoFIP Frame Structure.docx
@@ -6,8 +6,13 @@
       <w:pPr>
         <w:pStyle w:val="Title"/>
       </w:pPr>
-      <w:r>
-        <w:t>NanoFIP Frame Structure</w:t>
+      <w:proofErr w:type="spellStart"/>
+      <w:r>
+        <w:t>NanoFIP</w:t>
+      </w:r>
+      <w:proofErr w:type="spellEnd"/>
+      <w:r>
+        <w:t xml:space="preserve"> Frame Structure</w:t>
       </w:r>
     </w:p>
     <w:p/>
@@ -242,14 +247,86 @@
               <w:spacing w:after="0" w:line="240" w:lineRule="auto"/>
             </w:pPr>
             <w:r>
-              <w:t>Minor mistake correction after review from E. van der Bij. Addition of hyperlinks to the referenced documents and made clear which bit is transmitted first for each field.</w:t>
+              <w:t xml:space="preserve">Minor mistake correction after review from E. van </w:t>
+            </w:r>
+            <w:proofErr w:type="spellStart"/>
+            <w:r>
+              <w:t>der</w:t>
+            </w:r>
+            <w:proofErr w:type="spellEnd"/>
+            <w:r>
+              <w:t xml:space="preserve"> Bij. Addition of hyperlinks to the referenced documents and made clear which bit is transmitted first for each field.</w:t>
+            </w:r>
+          </w:p>
+        </w:tc>
+      </w:tr>
+      <w:tr>
+        <w:tc>
+          <w:tcPr>
+            <w:tcW w:w="2394" w:type="dxa"/>
+          </w:tcPr>
+          <w:p>
+            <w:pPr>
+              <w:spacing w:after="0" w:line="240" w:lineRule="auto"/>
+            </w:pPr>
+            <w:r>
+              <w:t>V1.2</w:t>
+            </w:r>
+          </w:p>
+        </w:tc>
+        <w:tc>
+          <w:tcPr>
+            <w:tcW w:w="2394" w:type="dxa"/>
+          </w:tcPr>
+          <w:p>
+            <w:pPr>
+              <w:spacing w:after="0" w:line="240" w:lineRule="auto"/>
+            </w:pPr>
+            <w:r>
+              <w:t>07/07/2010</w:t>
+            </w:r>
+          </w:p>
+        </w:tc>
+        <w:tc>
+          <w:tcPr>
+            <w:tcW w:w="1260" w:type="dxa"/>
+          </w:tcPr>
+          <w:p>
+            <w:pPr>
+              <w:spacing w:after="0" w:line="240" w:lineRule="auto"/>
+            </w:pPr>
+            <w:r>
+              <w:t>ALL</w:t>
+            </w:r>
+          </w:p>
+        </w:tc>
+        <w:tc>
+          <w:tcPr>
+            <w:tcW w:w="3528" w:type="dxa"/>
+          </w:tcPr>
+          <w:p>
+            <w:pPr>
+              <w:spacing w:after="0" w:line="240" w:lineRule="auto"/>
+            </w:pPr>
+            <w:r>
+              <w:t xml:space="preserve">pg3: correction of CTRL field of ID_DAT and RP_DAT, according to </w:t>
+            </w:r>
+            <w:r>
+              <w:t>IEC-61158-4-7 p</w:t>
+            </w:r>
+            <w:r>
+              <w:t xml:space="preserve">g </w:t>
+            </w:r>
+            <w:r>
+              <w:t>34</w:t>
+            </w:r>
+            <w:r>
+              <w:t xml:space="preserve"> Table 3.</w:t>
             </w:r>
           </w:p>
         </w:tc>
       </w:tr>
     </w:tbl>
-    <w:p/>
-    <w:p/>
     <w:p/>
     <w:p/>
     <w:p/>
@@ -342,7 +419,15 @@
               <w:jc w:val="center"/>
             </w:pPr>
             <w:r>
-              <w:t>Erik van der Bij</w:t>
+              <w:t xml:space="preserve">Erik van </w:t>
+            </w:r>
+            <w:proofErr w:type="spellStart"/>
+            <w:r>
+              <w:t>der</w:t>
+            </w:r>
+            <w:proofErr w:type="spellEnd"/>
+            <w:r>
+              <w:t xml:space="preserve"> Bij</w:t>
             </w:r>
           </w:p>
         </w:tc>
@@ -358,6 +443,7 @@
         <w:pStyle w:val="Heading1"/>
       </w:pPr>
       <w:r>
+        <w:lastRenderedPageBreak/>
         <w:t>Introduction</w:t>
       </w:r>
     </w:p>
@@ -366,7 +452,31 @@
         <w:jc w:val="both"/>
       </w:pPr>
       <w:r>
-        <w:t xml:space="preserve">The NanoFIP is an FPGA component implementing a minimal subset of the services offered by the WorldFIP protocol. NanoFIP is intended to be used as a station, producer or consumer of a variable and not as a bus arbiter. The station should be able to handle two types of frames: an </w:t>
+        <w:t xml:space="preserve">The </w:t>
+      </w:r>
+      <w:proofErr w:type="spellStart"/>
+      <w:r>
+        <w:t>NanoFIP</w:t>
+      </w:r>
+      <w:proofErr w:type="spellEnd"/>
+      <w:r>
+        <w:t xml:space="preserve"> is an FPGA component implementing a minimal subset of the services offered by the </w:t>
+      </w:r>
+      <w:proofErr w:type="spellStart"/>
+      <w:r>
+        <w:t>WorldFIP</w:t>
+      </w:r>
+      <w:proofErr w:type="spellEnd"/>
+      <w:r>
+        <w:t xml:space="preserve"> protocol. </w:t>
+      </w:r>
+      <w:proofErr w:type="spellStart"/>
+      <w:r>
+        <w:t>NanoFIP</w:t>
+      </w:r>
+      <w:proofErr w:type="spellEnd"/>
+      <w:r>
+        <w:t xml:space="preserve"> is intended to be used as a station, producer or consumer of a variable and not as a bus arbiter. The station should be able to handle two types of frames: an </w:t>
       </w:r>
       <w:r>
         <w:rPr>
@@ -406,11 +516,6 @@
         <w:pStyle w:val="NoSpacing"/>
         <w:jc w:val="center"/>
       </w:pPr>
-      <w:r>
-        <w:rPr>
-          <w:noProof/>
-        </w:rPr>
-      </w:r>
       <w:r>
         <w:pict>
           <v:group id="_x0000_s1026" style="width:359.4pt;height:37.7pt;mso-position-horizontal-relative:char;mso-position-vertical-relative:line" coordorigin="2520,6480" coordsize="7188,754">
@@ -606,6 +711,7 @@
                 </v:textbox>
               </v:shape>
             </v:group>
+            <w10:wrap type="none"/>
             <w10:anchorlock/>
           </v:group>
         </w:pict>
@@ -666,11 +772,6 @@
         <w:pStyle w:val="NoSpacing"/>
         <w:jc w:val="center"/>
       </w:pPr>
-      <w:r>
-        <w:rPr>
-          <w:noProof/>
-        </w:rPr>
-      </w:r>
       <w:r>
         <w:pict>
           <v:group id="_x0000_s1039" style="width:359.4pt;height:37.7pt;mso-position-horizontal-relative:char;mso-position-vertical-relative:line" coordorigin="2525,5410" coordsize="7188,754">
@@ -863,6 +964,7 @@
                 </v:textbox>
               </v:shape>
             </v:group>
+            <w10:wrap type="none"/>
             <w10:anchorlock/>
           </v:group>
         </w:pict>
@@ -937,11 +1039,6 @@
       <w:pPr>
         <w:pStyle w:val="NoSpacing"/>
       </w:pPr>
-      <w:r>
-        <w:rPr>
-          <w:noProof/>
-        </w:rPr>
-      </w:r>
       <w:r>
         <w:pict>
           <v:group id="_x0000_s1052" style="width:466.15pt;height:64.25pt;mso-position-horizontal-relative:char;mso-position-vertical-relative:line" coordorigin="1463,12339" coordsize="9323,1285">
@@ -1220,6 +1317,7 @@
                 </w:txbxContent>
               </v:textbox>
             </v:shape>
+            <w10:wrap type="none"/>
             <w10:anchorlock/>
           </v:group>
         </w:pict>
@@ -1293,6 +1391,7 @@
         <w:jc w:val="both"/>
       </w:pPr>
       <w:r>
+        <w:lastRenderedPageBreak/>
         <w:t>The preamble is transmitted at the beginning of a frame in order to synchronise bit times and may contain from 8 bits down to as few as 4 bits [</w:t>
       </w:r>
       <w:hyperlink r:id="rId8" w:history="1">
@@ -1313,13 +1412,8 @@
         <w:jc w:val="center"/>
       </w:pPr>
       <w:r>
-        <w:rPr>
-          <w:noProof/>
-        </w:rPr>
-      </w:r>
-      <w:r>
         <w:pict>
-          <v:shape id="_x0000_s1085" type="#_x0000_t202" style="width:308.1pt;height:77.95pt;mso-position-horizontal-relative:char;mso-position-vertical-relative:line">
+          <v:shape id="_x0000_s1089" type="#_x0000_t202" style="width:308.1pt;height:77.95pt;mso-left-percent:-10001;mso-top-percent:-10001;mso-position-horizontal:absolute;mso-position-horizontal-relative:char;mso-position-vertical:absolute;mso-position-vertical-relative:line;mso-left-percent:-10001;mso-top-percent:-10001">
             <v:textbox>
               <w:txbxContent>
                 <w:tbl>
@@ -2689,6 +2783,7 @@
                 <w:p/>
               </w:txbxContent>
             </v:textbox>
+            <w10:wrap type="none"/>
             <w10:anchorlock/>
           </v:shape>
         </w:pict>
@@ -2743,7 +2838,15 @@
         <w:t>)</w:t>
       </w:r>
       <w:r>
-        <w:t xml:space="preserve"> fields to delimit the start of frame. CAD are only accepted if the FSD is verified [</w:t>
+        <w:t xml:space="preserve"> fields to delimit the start of frame. CAD </w:t>
+      </w:r>
+      <w:proofErr w:type="gramStart"/>
+      <w:r>
+        <w:t>are</w:t>
+      </w:r>
+      <w:proofErr w:type="gramEnd"/>
+      <w:r>
+        <w:t xml:space="preserve"> only accepted if the FSD is verified [</w:t>
       </w:r>
       <w:hyperlink r:id="rId9" w:history="1">
         <w:r>
@@ -2763,13 +2866,8 @@
         <w:jc w:val="center"/>
       </w:pPr>
       <w:r>
-        <w:rPr>
-          <w:noProof/>
-        </w:rPr>
-      </w:r>
-      <w:r>
         <w:pict>
-          <v:shape id="_x0000_s1086" type="#_x0000_t202" style="width:308.1pt;height:77.95pt;mso-position-horizontal-relative:char;mso-position-vertical-relative:line">
+          <v:shape id="_x0000_s1088" type="#_x0000_t202" style="width:308.1pt;height:77.95pt;mso-left-percent:-10001;mso-top-percent:-10001;mso-position-horizontal:absolute;mso-position-horizontal-relative:char;mso-position-vertical:absolute;mso-position-vertical-relative:line;mso-left-percent:-10001;mso-top-percent:-10001">
             <v:textbox>
               <w:txbxContent>
                 <w:tbl>
@@ -4139,6 +4237,7 @@
                 <w:p/>
               </w:txbxContent>
             </v:textbox>
+            <w10:wrap type="none"/>
             <w10:anchorlock/>
           </v:shape>
         </w:pict>
@@ -4230,13 +4329,8 @@
         <w:jc w:val="center"/>
       </w:pPr>
       <w:r>
-        <w:rPr>
-          <w:noProof/>
-        </w:rPr>
-      </w:r>
-      <w:r>
         <w:pict>
-          <v:shape id="_x0000_s1087" type="#_x0000_t202" style="width:308.1pt;height:77.95pt;mso-position-horizontal-relative:char;mso-position-vertical-relative:line">
+          <v:shape id="_x0000_s1087" type="#_x0000_t202" style="width:308.1pt;height:77.95pt;mso-left-percent:-10001;mso-top-percent:-10001;mso-position-horizontal:absolute;mso-position-horizontal-relative:char;mso-position-vertical:absolute;mso-position-vertical-relative:line;mso-left-percent:-10001;mso-top-percent:-10001">
             <v:textbox>
               <w:txbxContent>
                 <w:tbl>
@@ -5606,6 +5700,7 @@
                 <w:p/>
               </w:txbxContent>
             </v:textbox>
+            <w10:wrap type="none"/>
             <w10:anchorlock/>
           </v:shape>
         </w:pict>
@@ -5675,7 +5770,27 @@
         <w:t xml:space="preserve"> (CTRL)</w:t>
       </w:r>
       <w:r>
-        <w:t xml:space="preserve"> field specifies the type of frame being transmitted. For an ID_DAT frame CTRL=110000XX and for an RP_DAT frame CTRL=010000XX. The ‘X’ indicates that the bit is ignored on reception but should be set to zero on transmission [</w:t>
+        <w:t xml:space="preserve"> field specifies the type of frame being transmitted. For an ID_DAT frame </w:t>
+      </w:r>
+      <w:proofErr w:type="gramStart"/>
+      <w:r>
+        <w:t>CTRL</w:t>
+      </w:r>
+      <w:r>
+        <w:t>(</w:t>
+      </w:r>
+      <w:proofErr w:type="gramEnd"/>
+      <w:r>
+        <w:t>7:0) is “XX000011”</w:t>
+      </w:r>
+      <w:r>
+        <w:t xml:space="preserve"> and for an RP_DAT frame CTRL</w:t>
+      </w:r>
+      <w:r>
+        <w:t>(7:0) is “XX000010”</w:t>
+      </w:r>
+      <w:r>
+        <w:t>. The ‘X’ indicates that the bit is ignored on reception but should be set to zero on transmission [</w:t>
       </w:r>
       <w:hyperlink r:id="rId11" w:history="1">
         <w:r>
@@ -5695,13 +5810,8 @@
         <w:jc w:val="center"/>
       </w:pPr>
       <w:r>
-        <w:rPr>
-          <w:noProof/>
-        </w:rPr>
-      </w:r>
-      <w:r>
         <w:pict>
-          <v:shape id="_x0000_s1088" type="#_x0000_t202" style="width:308.1pt;height:77.95pt;mso-position-horizontal-relative:char;mso-position-vertical-relative:line">
+          <v:shape id="_x0000_s1086" type="#_x0000_t202" style="width:308.1pt;height:77.95pt;mso-left-percent:-10001;mso-top-percent:-10001;mso-position-horizontal:absolute;mso-position-horizontal-relative:char;mso-position-vertical:absolute;mso-position-vertical-relative:line;mso-left-percent:-10001;mso-top-percent:-10001">
             <v:textbox>
               <w:txbxContent>
                 <w:tbl>
@@ -7071,6 +7181,7 @@
                 <w:p/>
               </w:txbxContent>
             </v:textbox>
+            <w10:wrap type="none"/>
             <w10:anchorlock/>
           </v:shape>
         </w:pict>
@@ -7108,13 +7219,8 @@
         <w:jc w:val="center"/>
       </w:pPr>
       <w:r>
-        <w:rPr>
-          <w:noProof/>
-        </w:rPr>
-      </w:r>
-      <w:r>
         <w:pict>
-          <v:shape id="_x0000_s1089" type="#_x0000_t202" style="width:308.1pt;height:77.95pt;mso-position-horizontal-relative:char;mso-position-vertical-relative:line">
+          <v:shape id="_x0000_s1085" type="#_x0000_t202" style="width:308.1pt;height:77.95pt;mso-left-percent:-10001;mso-top-percent:-10001;mso-position-horizontal:absolute;mso-position-horizontal-relative:char;mso-position-vertical:absolute;mso-position-vertical-relative:line;mso-left-percent:-10001;mso-top-percent:-10001">
             <v:textbox>
               <w:txbxContent>
                 <w:tbl>
@@ -8484,6 +8590,7 @@
                 <w:p/>
               </w:txbxContent>
             </v:textbox>
+            <w10:wrap type="none"/>
             <w10:anchorlock/>
           </v:shape>
         </w:pict>
@@ -8603,16 +8710,42 @@
         <w:t>Identifier</w:t>
       </w:r>
       <w:r>
-        <w:t xml:space="preserve"> field’s contents are as specified in the NanoFIP specification document [</w:t>
-      </w:r>
-      <w:hyperlink r:id="rId14" w:history="1">
-        <w:r>
-          <w:rPr>
-            <w:rStyle w:val="Hyperlink"/>
-          </w:rPr>
-          <w:t>NanoFIP Functional Specification p8-11</w:t>
-        </w:r>
-      </w:hyperlink>
+        <w:t xml:space="preserve"> field’s contents are as specified in the </w:t>
+      </w:r>
+      <w:proofErr w:type="spellStart"/>
+      <w:r>
+        <w:t>NanoFIP</w:t>
+      </w:r>
+      <w:proofErr w:type="spellEnd"/>
+      <w:r>
+        <w:t xml:space="preserve"> specification document [</w:t>
+      </w:r>
+      <w:proofErr w:type="spellStart"/>
+      <w:r>
+        <w:fldChar w:fldCharType="begin"/>
+      </w:r>
+      <w:r>
+        <w:instrText>HYPERLINK "http://www.ohwr.org/twiki/pub/OHR/CernFIP/WP3/cernfip_fspec1_2.pdf"</w:instrText>
+      </w:r>
+      <w:r>
+        <w:fldChar w:fldCharType="separate"/>
+      </w:r>
+      <w:r>
+        <w:rPr>
+          <w:rStyle w:val="Hyperlink"/>
+        </w:rPr>
+        <w:t>NanoFIP</w:t>
+      </w:r>
+      <w:proofErr w:type="spellEnd"/>
+      <w:r>
+        <w:rPr>
+          <w:rStyle w:val="Hyperlink"/>
+        </w:rPr>
+        <w:t xml:space="preserve"> Functional Specification p8-11</w:t>
+      </w:r>
+      <w:r>
+        <w:fldChar w:fldCharType="end"/>
+      </w:r>
       <w:r>
         <w:t xml:space="preserve">] and the </w:t>
       </w:r>
@@ -8647,7 +8780,7 @@
       <w:r>
         <w:t xml:space="preserve"> is defined as the maximum time allowed without any activity after an ID_DAT has been received. The timer is initiated when an indication of absence of activity is received (SILENCE signal is asserted). It is terminated when an indication of activity is received due to the reception or transmission of the first frame symbol (BUSY signal is asserted). In the case of a consuming station the timer is named T4. Expiration of this timer causes the station to enter a status of waiting for the next ID_DAT frame (i.e. the current RP_DAT is considered lost and hence ignored) [</w:t>
       </w:r>
-      <w:hyperlink r:id="rId15" w:history="1">
+      <w:hyperlink r:id="rId14" w:history="1">
         <w:r>
           <w:rPr>
             <w:rStyle w:val="Hyperlink"/>
@@ -8664,6 +8797,7 @@
         <w:jc w:val="both"/>
       </w:pPr>
       <w:r>
+        <w:lastRenderedPageBreak/>
         <w:t xml:space="preserve">The reception or emission of the last frame symbol is signalled by a SILENCE indication. Likewise, the reception or emission of the first frame symbol is signalled by a BUSY indication. The time elapsed between these two signals within a single station defines the station’s </w:t>
       </w:r>
       <w:r>
@@ -8679,16 +8813,42 @@
         <w:t>ime</w:t>
       </w:r>
       <w:r>
-        <w:t>, whether the station's function be that of a producer/consumer or bus arbitrator. The minimum turnaround time (response time) and the silence time at each data rate are specified in the NanoFIP specification document [</w:t>
-      </w:r>
-      <w:hyperlink r:id="rId16" w:history="1">
-        <w:r>
-          <w:rPr>
-            <w:rStyle w:val="Hyperlink"/>
-          </w:rPr>
-          <w:t>NanoFIP Functional Specification p7</w:t>
-        </w:r>
-      </w:hyperlink>
+        <w:t xml:space="preserve">, whether the station's function be that of a producer/consumer or bus arbitrator. The minimum turnaround time (response time) and the silence time at each data rate are specified in the </w:t>
+      </w:r>
+      <w:proofErr w:type="spellStart"/>
+      <w:r>
+        <w:t>NanoFIP</w:t>
+      </w:r>
+      <w:proofErr w:type="spellEnd"/>
+      <w:r>
+        <w:t xml:space="preserve"> specification document [</w:t>
+      </w:r>
+      <w:proofErr w:type="spellStart"/>
+      <w:r>
+        <w:fldChar w:fldCharType="begin"/>
+      </w:r>
+      <w:r>
+        <w:instrText>HYPERLINK "http://www.ohwr.org/twiki/pub/OHR/CernFIP/WP3/cernfip_fspec1_2.pdf"</w:instrText>
+      </w:r>
+      <w:r>
+        <w:fldChar w:fldCharType="separate"/>
+      </w:r>
+      <w:r>
+        <w:rPr>
+          <w:rStyle w:val="Hyperlink"/>
+        </w:rPr>
+        <w:t>NanoFIP</w:t>
+      </w:r>
+      <w:proofErr w:type="spellEnd"/>
+      <w:r>
+        <w:rPr>
+          <w:rStyle w:val="Hyperlink"/>
+        </w:rPr>
+        <w:t xml:space="preserve"> Functional Specification p7</w:t>
+      </w:r>
+      <w:r>
+        <w:fldChar w:fldCharType="end"/>
+      </w:r>
       <w:r>
         <w:t>].</w:t>
       </w:r>
@@ -8966,8 +9126,9 @@
   </w:style>
   <w:style w:type="character" w:default="1" w:styleId="DefaultParagraphFont">
     <w:name w:val="Default Paragraph Font"/>
-    <w:uiPriority w:val="99"/>
+    <w:uiPriority w:val="1"/>
     <w:semiHidden/>
+    <w:unhideWhenUsed/>
   </w:style>
   <w:style w:type="table" w:default="1" w:styleId="TableNormal">
     <w:name w:val="Normal Table"/>

</xml_diff>

<commit_message>
Figures 7, 8 updated
</commit_message>
<xml_diff>
--- a/documentation/specifications/NanoFIP Frame Structure.docx
+++ b/documentation/specifications/NanoFIP Frame Structure.docx
@@ -6,13 +6,8 @@
       <w:pPr>
         <w:pStyle w:val="Title"/>
       </w:pPr>
-      <w:proofErr w:type="spellStart"/>
-      <w:r>
-        <w:t>NanoFIP</w:t>
-      </w:r>
-      <w:proofErr w:type="spellEnd"/>
-      <w:r>
-        <w:t xml:space="preserve"> Frame Structure</w:t>
+      <w:r>
+        <w:t>NanoFIP Frame Structure</w:t>
       </w:r>
     </w:p>
     <w:p/>
@@ -247,15 +242,7 @@
               <w:spacing w:after="0" w:line="240" w:lineRule="auto"/>
             </w:pPr>
             <w:r>
-              <w:t xml:space="preserve">Minor mistake correction after review from E. van </w:t>
-            </w:r>
-            <w:proofErr w:type="spellStart"/>
-            <w:r>
-              <w:t>der</w:t>
-            </w:r>
-            <w:proofErr w:type="spellEnd"/>
-            <w:r>
-              <w:t xml:space="preserve"> Bij. Addition of hyperlinks to the referenced documents and made clear which bit is transmitted first for each field.</w:t>
+              <w:t>Minor mistake correction after review from E. van der Bij. Addition of hyperlinks to the referenced documents and made clear which bit is transmitted first for each field.</w:t>
             </w:r>
           </w:p>
         </w:tc>
@@ -419,15 +406,7 @@
               <w:jc w:val="center"/>
             </w:pPr>
             <w:r>
-              <w:t xml:space="preserve">Erik van </w:t>
-            </w:r>
-            <w:proofErr w:type="spellStart"/>
-            <w:r>
-              <w:t>der</w:t>
-            </w:r>
-            <w:proofErr w:type="spellEnd"/>
-            <w:r>
-              <w:t xml:space="preserve"> Bij</w:t>
+              <w:t>Erik van der Bij</w:t>
             </w:r>
           </w:p>
         </w:tc>
@@ -452,31 +431,7 @@
         <w:jc w:val="both"/>
       </w:pPr>
       <w:r>
-        <w:t xml:space="preserve">The </w:t>
-      </w:r>
-      <w:proofErr w:type="spellStart"/>
-      <w:r>
-        <w:t>NanoFIP</w:t>
-      </w:r>
-      <w:proofErr w:type="spellEnd"/>
-      <w:r>
-        <w:t xml:space="preserve"> is an FPGA component implementing a minimal subset of the services offered by the </w:t>
-      </w:r>
-      <w:proofErr w:type="spellStart"/>
-      <w:r>
-        <w:t>WorldFIP</w:t>
-      </w:r>
-      <w:proofErr w:type="spellEnd"/>
-      <w:r>
-        <w:t xml:space="preserve"> protocol. </w:t>
-      </w:r>
-      <w:proofErr w:type="spellStart"/>
-      <w:r>
-        <w:t>NanoFIP</w:t>
-      </w:r>
-      <w:proofErr w:type="spellEnd"/>
-      <w:r>
-        <w:t xml:space="preserve"> is intended to be used as a station, producer or consumer of a variable and not as a bus arbiter. The station should be able to handle two types of frames: an </w:t>
+        <w:t xml:space="preserve">The NanoFIP is an FPGA component implementing a minimal subset of the services offered by the WorldFIP protocol. NanoFIP is intended to be used as a station, producer or consumer of a variable and not as a bus arbiter. The station should be able to handle two types of frames: an </w:t>
       </w:r>
       <w:r>
         <w:rPr>
@@ -1413,7 +1368,7 @@
       </w:pPr>
       <w:r>
         <w:pict>
-          <v:shape id="_x0000_s1089" type="#_x0000_t202" style="width:308.1pt;height:77.95pt;mso-left-percent:-10001;mso-top-percent:-10001;mso-position-horizontal:absolute;mso-position-horizontal-relative:char;mso-position-vertical:absolute;mso-position-vertical-relative:line;mso-left-percent:-10001;mso-top-percent:-10001">
+          <v:shape id="_x0000_s1089" type="#_x0000_t202" style="width:308.1pt;height:77.95pt;mso-position-horizontal-relative:char;mso-position-vertical-relative:line">
             <v:textbox>
               <w:txbxContent>
                 <w:tbl>
@@ -2838,15 +2793,7 @@
         <w:t>)</w:t>
       </w:r>
       <w:r>
-        <w:t xml:space="preserve"> fields to delimit the start of frame. CAD </w:t>
-      </w:r>
-      <w:proofErr w:type="gramStart"/>
-      <w:r>
-        <w:t>are</w:t>
-      </w:r>
-      <w:proofErr w:type="gramEnd"/>
-      <w:r>
-        <w:t xml:space="preserve"> only accepted if the FSD is verified [</w:t>
+        <w:t xml:space="preserve"> fields to delimit the start of frame. CAD are only accepted if the FSD is verified [</w:t>
       </w:r>
       <w:hyperlink r:id="rId9" w:history="1">
         <w:r>
@@ -2867,7 +2814,7 @@
       </w:pPr>
       <w:r>
         <w:pict>
-          <v:shape id="_x0000_s1088" type="#_x0000_t202" style="width:308.1pt;height:77.95pt;mso-left-percent:-10001;mso-top-percent:-10001;mso-position-horizontal:absolute;mso-position-horizontal-relative:char;mso-position-vertical:absolute;mso-position-vertical-relative:line;mso-left-percent:-10001;mso-top-percent:-10001">
+          <v:shape id="_x0000_s1088" type="#_x0000_t202" style="width:308.1pt;height:77.95pt;mso-position-horizontal-relative:char;mso-position-vertical-relative:line">
             <v:textbox>
               <w:txbxContent>
                 <w:tbl>
@@ -4330,7 +4277,7 @@
       </w:pPr>
       <w:r>
         <w:pict>
-          <v:shape id="_x0000_s1087" type="#_x0000_t202" style="width:308.1pt;height:77.95pt;mso-left-percent:-10001;mso-top-percent:-10001;mso-position-horizontal:absolute;mso-position-horizontal-relative:char;mso-position-vertical:absolute;mso-position-vertical-relative:line;mso-left-percent:-10001;mso-top-percent:-10001">
+          <v:shape id="_x0000_s1087" type="#_x0000_t202" style="width:308.1pt;height:77.95pt;mso-position-horizontal-relative:char;mso-position-vertical-relative:line">
             <v:textbox>
               <w:txbxContent>
                 <w:tbl>
@@ -5770,18 +5717,10 @@
         <w:t xml:space="preserve"> (CTRL)</w:t>
       </w:r>
       <w:r>
-        <w:t xml:space="preserve"> field specifies the type of frame being transmitted. For an ID_DAT frame </w:t>
-      </w:r>
-      <w:proofErr w:type="gramStart"/>
-      <w:r>
-        <w:t>CTRL</w:t>
-      </w:r>
-      <w:r>
-        <w:t>(</w:t>
-      </w:r>
-      <w:proofErr w:type="gramEnd"/>
-      <w:r>
-        <w:t>7:0) is “XX000011”</w:t>
+        <w:t xml:space="preserve"> field specifies the type of frame being transmitted. For an ID_DAT frame CTRL</w:t>
+      </w:r>
+      <w:r>
+        <w:t>(7:0) is “XX000011”</w:t>
       </w:r>
       <w:r>
         <w:t xml:space="preserve"> and for an RP_DAT frame CTRL</w:t>
@@ -5811,7 +5750,1424 @@
       </w:pPr>
       <w:r>
         <w:pict>
-          <v:shape id="_x0000_s1086" type="#_x0000_t202" style="width:308.1pt;height:77.95pt;mso-left-percent:-10001;mso-top-percent:-10001;mso-position-horizontal:absolute;mso-position-horizontal-relative:char;mso-position-vertical:absolute;mso-position-vertical-relative:line;mso-left-percent:-10001;mso-top-percent:-10001">
+          <v:shape id="_x0000_s1086" type="#_x0000_t202" style="width:308.1pt;height:77.95pt;mso-position-horizontal-relative:char;mso-position-vertical-relative:line">
+            <v:textbox style="mso-next-textbox:#_x0000_s1086">
+              <w:txbxContent>
+                <w:tbl>
+                  <w:tblPr>
+                    <w:tblW w:w="0" w:type="auto"/>
+                    <w:tblBorders>
+                      <w:top w:val="single" w:sz="4" w:space="0" w:color="000000"/>
+                      <w:left w:val="single" w:sz="4" w:space="0" w:color="000000"/>
+                      <w:bottom w:val="single" w:sz="4" w:space="0" w:color="000000"/>
+                      <w:right w:val="single" w:sz="4" w:space="0" w:color="000000"/>
+                      <w:insideH w:val="single" w:sz="4" w:space="0" w:color="000000"/>
+                      <w:insideV w:val="single" w:sz="4" w:space="0" w:color="000000"/>
+                    </w:tblBorders>
+                    <w:tblLook w:val="00A0"/>
+                  </w:tblPr>
+                  <w:tblGrid>
+                    <w:gridCol w:w="338"/>
+                    <w:gridCol w:w="338"/>
+                    <w:gridCol w:w="338"/>
+                    <w:gridCol w:w="338"/>
+                    <w:gridCol w:w="338"/>
+                    <w:gridCol w:w="338"/>
+                    <w:gridCol w:w="338"/>
+                    <w:gridCol w:w="338"/>
+                    <w:gridCol w:w="337"/>
+                    <w:gridCol w:w="337"/>
+                    <w:gridCol w:w="337"/>
+                    <w:gridCol w:w="337"/>
+                    <w:gridCol w:w="337"/>
+                    <w:gridCol w:w="337"/>
+                    <w:gridCol w:w="337"/>
+                    <w:gridCol w:w="337"/>
+                    <w:gridCol w:w="337"/>
+                    <w:gridCol w:w="337"/>
+                  </w:tblGrid>
+                  <w:tr>
+                    <w:tc>
+                      <w:tcPr>
+                        <w:tcW w:w="338" w:type="dxa"/>
+                        <w:tcBorders>
+                          <w:top w:val="nil"/>
+                          <w:left w:val="nil"/>
+                          <w:bottom w:val="nil"/>
+                          <w:right w:val="dashSmallGap" w:sz="4" w:space="0" w:color="auto"/>
+                        </w:tcBorders>
+                      </w:tcPr>
+                      <w:p>
+                        <w:pPr>
+                          <w:spacing w:after="0" w:line="240" w:lineRule="auto"/>
+                        </w:pPr>
+                      </w:p>
+                    </w:tc>
+                    <w:tc>
+                      <w:tcPr>
+                        <w:tcW w:w="338" w:type="dxa"/>
+                        <w:tcBorders>
+                          <w:top w:val="nil"/>
+                          <w:left w:val="dashSmallGap" w:sz="4" w:space="0" w:color="auto"/>
+                          <w:bottom w:val="nil"/>
+                          <w:right w:val="dashSmallGap" w:sz="4" w:space="0" w:color="auto"/>
+                        </w:tcBorders>
+                      </w:tcPr>
+                      <w:p>
+                        <w:pPr>
+                          <w:spacing w:after="0" w:line="240" w:lineRule="auto"/>
+                        </w:pPr>
+                      </w:p>
+                    </w:tc>
+                    <w:tc>
+                      <w:tcPr>
+                        <w:tcW w:w="338" w:type="dxa"/>
+                        <w:tcBorders>
+                          <w:top w:val="nil"/>
+                          <w:left w:val="dashSmallGap" w:sz="4" w:space="0" w:color="auto"/>
+                          <w:bottom w:val="single" w:sz="8" w:space="0" w:color="000000"/>
+                          <w:right w:val="dashSmallGap" w:sz="4" w:space="0" w:color="auto"/>
+                        </w:tcBorders>
+                      </w:tcPr>
+                      <w:p>
+                        <w:pPr>
+                          <w:spacing w:after="0" w:line="240" w:lineRule="auto"/>
+                        </w:pPr>
+                      </w:p>
+                    </w:tc>
+                    <w:tc>
+                      <w:tcPr>
+                        <w:tcW w:w="338" w:type="dxa"/>
+                        <w:tcBorders>
+                          <w:top w:val="nil"/>
+                          <w:left w:val="dashSmallGap" w:sz="4" w:space="0" w:color="auto"/>
+                          <w:bottom w:val="nil"/>
+                          <w:right w:val="dashSmallGap" w:sz="4" w:space="0" w:color="auto"/>
+                        </w:tcBorders>
+                      </w:tcPr>
+                      <w:p>
+                        <w:pPr>
+                          <w:spacing w:after="0" w:line="240" w:lineRule="auto"/>
+                        </w:pPr>
+                      </w:p>
+                    </w:tc>
+                    <w:tc>
+                      <w:tcPr>
+                        <w:tcW w:w="338" w:type="dxa"/>
+                        <w:tcBorders>
+                          <w:top w:val="nil"/>
+                          <w:left w:val="dashSmallGap" w:sz="4" w:space="0" w:color="auto"/>
+                          <w:bottom w:val="single" w:sz="4" w:space="0" w:color="000000"/>
+                          <w:right w:val="dashSmallGap" w:sz="4" w:space="0" w:color="auto"/>
+                        </w:tcBorders>
+                      </w:tcPr>
+                      <w:p>
+                        <w:pPr>
+                          <w:spacing w:after="0" w:line="240" w:lineRule="auto"/>
+                        </w:pPr>
+                      </w:p>
+                    </w:tc>
+                    <w:tc>
+                      <w:tcPr>
+                        <w:tcW w:w="338" w:type="dxa"/>
+                        <w:tcBorders>
+                          <w:top w:val="nil"/>
+                          <w:left w:val="dashSmallGap" w:sz="4" w:space="0" w:color="auto"/>
+                          <w:bottom w:val="nil"/>
+                          <w:right w:val="dashSmallGap" w:sz="4" w:space="0" w:color="auto"/>
+                        </w:tcBorders>
+                      </w:tcPr>
+                      <w:p>
+                        <w:pPr>
+                          <w:spacing w:after="0" w:line="240" w:lineRule="auto"/>
+                        </w:pPr>
+                      </w:p>
+                    </w:tc>
+                    <w:tc>
+                      <w:tcPr>
+                        <w:tcW w:w="338" w:type="dxa"/>
+                        <w:tcBorders>
+                          <w:top w:val="nil"/>
+                          <w:left w:val="dashSmallGap" w:sz="4" w:space="0" w:color="auto"/>
+                          <w:bottom w:val="single" w:sz="8" w:space="0" w:color="000000"/>
+                          <w:right w:val="dashSmallGap" w:sz="4" w:space="0" w:color="auto"/>
+                        </w:tcBorders>
+                      </w:tcPr>
+                      <w:p>
+                        <w:pPr>
+                          <w:spacing w:after="0" w:line="240" w:lineRule="auto"/>
+                        </w:pPr>
+                      </w:p>
+                    </w:tc>
+                    <w:tc>
+                      <w:tcPr>
+                        <w:tcW w:w="338" w:type="dxa"/>
+                        <w:tcBorders>
+                          <w:top w:val="nil"/>
+                          <w:left w:val="dashSmallGap" w:sz="4" w:space="0" w:color="auto"/>
+                          <w:bottom w:val="nil"/>
+                          <w:right w:val="dashSmallGap" w:sz="4" w:space="0" w:color="auto"/>
+                        </w:tcBorders>
+                      </w:tcPr>
+                      <w:p>
+                        <w:pPr>
+                          <w:spacing w:after="0" w:line="240" w:lineRule="auto"/>
+                        </w:pPr>
+                      </w:p>
+                    </w:tc>
+                    <w:tc>
+                      <w:tcPr>
+                        <w:tcW w:w="337" w:type="dxa"/>
+                        <w:tcBorders>
+                          <w:top w:val="nil"/>
+                          <w:left w:val="dashSmallGap" w:sz="4" w:space="0" w:color="auto"/>
+                          <w:bottom w:val="single" w:sz="8" w:space="0" w:color="000000"/>
+                          <w:right w:val="dashSmallGap" w:sz="4" w:space="0" w:color="auto"/>
+                        </w:tcBorders>
+                      </w:tcPr>
+                      <w:p>
+                        <w:pPr>
+                          <w:spacing w:after="0" w:line="240" w:lineRule="auto"/>
+                        </w:pPr>
+                      </w:p>
+                    </w:tc>
+                    <w:tc>
+                      <w:tcPr>
+                        <w:tcW w:w="337" w:type="dxa"/>
+                        <w:tcBorders>
+                          <w:top w:val="nil"/>
+                          <w:left w:val="dashSmallGap" w:sz="4" w:space="0" w:color="auto"/>
+                          <w:bottom w:val="nil"/>
+                          <w:right w:val="dashSmallGap" w:sz="4" w:space="0" w:color="auto"/>
+                        </w:tcBorders>
+                      </w:tcPr>
+                      <w:p>
+                        <w:pPr>
+                          <w:spacing w:after="0" w:line="240" w:lineRule="auto"/>
+                        </w:pPr>
+                      </w:p>
+                    </w:tc>
+                    <w:tc>
+                      <w:tcPr>
+                        <w:tcW w:w="337" w:type="dxa"/>
+                        <w:tcBorders>
+                          <w:top w:val="nil"/>
+                          <w:left w:val="dashSmallGap" w:sz="4" w:space="0" w:color="auto"/>
+                          <w:bottom w:val="single" w:sz="8" w:space="0" w:color="000000"/>
+                          <w:right w:val="dashSmallGap" w:sz="4" w:space="0" w:color="auto"/>
+                        </w:tcBorders>
+                      </w:tcPr>
+                      <w:p>
+                        <w:pPr>
+                          <w:spacing w:after="0" w:line="240" w:lineRule="auto"/>
+                        </w:pPr>
+                      </w:p>
+                    </w:tc>
+                    <w:tc>
+                      <w:tcPr>
+                        <w:tcW w:w="337" w:type="dxa"/>
+                        <w:tcBorders>
+                          <w:top w:val="nil"/>
+                          <w:left w:val="dashSmallGap" w:sz="4" w:space="0" w:color="auto"/>
+                          <w:bottom w:val="nil"/>
+                          <w:right w:val="dashSmallGap" w:sz="4" w:space="0" w:color="auto"/>
+                        </w:tcBorders>
+                      </w:tcPr>
+                      <w:p>
+                        <w:pPr>
+                          <w:spacing w:after="0" w:line="240" w:lineRule="auto"/>
+                        </w:pPr>
+                      </w:p>
+                    </w:tc>
+                    <w:tc>
+                      <w:tcPr>
+                        <w:tcW w:w="337" w:type="dxa"/>
+                        <w:tcBorders>
+                          <w:top w:val="nil"/>
+                          <w:left w:val="dashSmallGap" w:sz="4" w:space="0" w:color="auto"/>
+                          <w:bottom w:val="single" w:sz="8" w:space="0" w:color="000000"/>
+                          <w:right w:val="dashSmallGap" w:sz="4" w:space="0" w:color="auto"/>
+                        </w:tcBorders>
+                      </w:tcPr>
+                      <w:p>
+                        <w:pPr>
+                          <w:spacing w:after="0" w:line="240" w:lineRule="auto"/>
+                        </w:pPr>
+                      </w:p>
+                    </w:tc>
+                    <w:tc>
+                      <w:tcPr>
+                        <w:tcW w:w="337" w:type="dxa"/>
+                        <w:tcBorders>
+                          <w:top w:val="nil"/>
+                          <w:left w:val="dashSmallGap" w:sz="4" w:space="0" w:color="auto"/>
+                          <w:bottom w:val="single" w:sz="8" w:space="0" w:color="000000"/>
+                          <w:right w:val="dashSmallGap" w:sz="4" w:space="0" w:color="auto"/>
+                        </w:tcBorders>
+                      </w:tcPr>
+                      <w:p>
+                        <w:pPr>
+                          <w:spacing w:after="0" w:line="240" w:lineRule="auto"/>
+                        </w:pPr>
+                      </w:p>
+                    </w:tc>
+                    <w:tc>
+                      <w:tcPr>
+                        <w:tcW w:w="337" w:type="dxa"/>
+                        <w:tcBorders>
+                          <w:top w:val="nil"/>
+                          <w:left w:val="dashSmallGap" w:sz="4" w:space="0" w:color="auto"/>
+                          <w:bottom w:val="nil"/>
+                          <w:right w:val="dashSmallGap" w:sz="4" w:space="0" w:color="auto"/>
+                        </w:tcBorders>
+                      </w:tcPr>
+                      <w:p>
+                        <w:pPr>
+                          <w:spacing w:after="0" w:line="240" w:lineRule="auto"/>
+                        </w:pPr>
+                      </w:p>
+                    </w:tc>
+                    <w:tc>
+                      <w:tcPr>
+                        <w:tcW w:w="337" w:type="dxa"/>
+                        <w:tcBorders>
+                          <w:top w:val="nil"/>
+                          <w:left w:val="dashSmallGap" w:sz="4" w:space="0" w:color="auto"/>
+                          <w:bottom w:val="single" w:sz="8" w:space="0" w:color="000000"/>
+                          <w:right w:val="dashSmallGap" w:sz="4" w:space="0" w:color="auto"/>
+                        </w:tcBorders>
+                      </w:tcPr>
+                      <w:p>
+                        <w:pPr>
+                          <w:spacing w:after="0" w:line="240" w:lineRule="auto"/>
+                        </w:pPr>
+                      </w:p>
+                    </w:tc>
+                    <w:tc>
+                      <w:tcPr>
+                        <w:tcW w:w="337" w:type="dxa"/>
+                        <w:tcBorders>
+                          <w:top w:val="nil"/>
+                          <w:left w:val="dashSmallGap" w:sz="4" w:space="0" w:color="auto"/>
+                          <w:bottom w:val="nil"/>
+                          <w:right w:val="dashSmallGap" w:sz="4" w:space="0" w:color="auto"/>
+                        </w:tcBorders>
+                      </w:tcPr>
+                      <w:p>
+                        <w:pPr>
+                          <w:spacing w:after="0" w:line="240" w:lineRule="auto"/>
+                        </w:pPr>
+                      </w:p>
+                    </w:tc>
+                    <w:tc>
+                      <w:tcPr>
+                        <w:tcW w:w="337" w:type="dxa"/>
+                        <w:tcBorders>
+                          <w:top w:val="nil"/>
+                          <w:left w:val="dashSmallGap" w:sz="4" w:space="0" w:color="auto"/>
+                          <w:bottom w:val="nil"/>
+                          <w:right w:val="nil"/>
+                        </w:tcBorders>
+                      </w:tcPr>
+                      <w:p>
+                        <w:pPr>
+                          <w:spacing w:after="0" w:line="240" w:lineRule="auto"/>
+                        </w:pPr>
+                      </w:p>
+                    </w:tc>
+                  </w:tr>
+                  <w:tr>
+                    <w:tc>
+                      <w:tcPr>
+                        <w:tcW w:w="338" w:type="dxa"/>
+                        <w:tcBorders>
+                          <w:top w:val="nil"/>
+                          <w:left w:val="nil"/>
+                          <w:bottom w:val="single" w:sz="8" w:space="0" w:color="000000"/>
+                          <w:right w:val="single" w:sz="8" w:space="0" w:color="000000"/>
+                        </w:tcBorders>
+                      </w:tcPr>
+                      <w:p>
+                        <w:pPr>
+                          <w:spacing w:after="0" w:line="240" w:lineRule="auto"/>
+                        </w:pPr>
+                      </w:p>
+                    </w:tc>
+                    <w:tc>
+                      <w:tcPr>
+                        <w:tcW w:w="338" w:type="dxa"/>
+                        <w:tcBorders>
+                          <w:top w:val="nil"/>
+                          <w:left w:val="single" w:sz="8" w:space="0" w:color="000000"/>
+                          <w:bottom w:val="single" w:sz="4" w:space="0" w:color="000000"/>
+                          <w:right w:val="single" w:sz="8" w:space="0" w:color="000000"/>
+                        </w:tcBorders>
+                      </w:tcPr>
+                      <w:p>
+                        <w:pPr>
+                          <w:spacing w:after="0" w:line="240" w:lineRule="auto"/>
+                        </w:pPr>
+                      </w:p>
+                    </w:tc>
+                    <w:tc>
+                      <w:tcPr>
+                        <w:tcW w:w="338" w:type="dxa"/>
+                        <w:tcBorders>
+                          <w:top w:val="single" w:sz="8" w:space="0" w:color="000000"/>
+                          <w:left w:val="single" w:sz="8" w:space="0" w:color="000000"/>
+                          <w:bottom w:val="single" w:sz="4" w:space="0" w:color="000000"/>
+                          <w:right w:val="single" w:sz="8" w:space="0" w:color="000000"/>
+                        </w:tcBorders>
+                      </w:tcPr>
+                      <w:p>
+                        <w:pPr>
+                          <w:spacing w:after="0" w:line="240" w:lineRule="auto"/>
+                        </w:pPr>
+                      </w:p>
+                    </w:tc>
+                    <w:tc>
+                      <w:tcPr>
+                        <w:tcW w:w="338" w:type="dxa"/>
+                        <w:tcBorders>
+                          <w:top w:val="nil"/>
+                          <w:left w:val="single" w:sz="8" w:space="0" w:color="000000"/>
+                          <w:bottom w:val="single" w:sz="4" w:space="0" w:color="000000"/>
+                          <w:right w:val="single" w:sz="8" w:space="0" w:color="000000"/>
+                        </w:tcBorders>
+                      </w:tcPr>
+                      <w:p>
+                        <w:pPr>
+                          <w:spacing w:after="0" w:line="240" w:lineRule="auto"/>
+                        </w:pPr>
+                      </w:p>
+                    </w:tc>
+                    <w:tc>
+                      <w:tcPr>
+                        <w:tcW w:w="338" w:type="dxa"/>
+                        <w:tcBorders>
+                          <w:top w:val="single" w:sz="4" w:space="0" w:color="000000"/>
+                          <w:left w:val="single" w:sz="8" w:space="0" w:color="000000"/>
+                          <w:bottom w:val="single" w:sz="4" w:space="0" w:color="000000"/>
+                          <w:right w:val="dashSmallGap" w:sz="4" w:space="0" w:color="auto"/>
+                        </w:tcBorders>
+                      </w:tcPr>
+                      <w:p>
+                        <w:pPr>
+                          <w:spacing w:after="0" w:line="240" w:lineRule="auto"/>
+                        </w:pPr>
+                      </w:p>
+                    </w:tc>
+                    <w:tc>
+                      <w:tcPr>
+                        <w:tcW w:w="338" w:type="dxa"/>
+                        <w:tcBorders>
+                          <w:top w:val="nil"/>
+                          <w:left w:val="dashSmallGap" w:sz="4" w:space="0" w:color="auto"/>
+                          <w:right w:val="single" w:sz="8" w:space="0" w:color="000000"/>
+                        </w:tcBorders>
+                      </w:tcPr>
+                      <w:p>
+                        <w:pPr>
+                          <w:spacing w:after="0" w:line="240" w:lineRule="auto"/>
+                        </w:pPr>
+                      </w:p>
+                    </w:tc>
+                    <w:tc>
+                      <w:tcPr>
+                        <w:tcW w:w="338" w:type="dxa"/>
+                        <w:tcBorders>
+                          <w:top w:val="single" w:sz="8" w:space="0" w:color="000000"/>
+                          <w:left w:val="single" w:sz="8" w:space="0" w:color="000000"/>
+                          <w:right w:val="single" w:sz="8" w:space="0" w:color="000000"/>
+                        </w:tcBorders>
+                      </w:tcPr>
+                      <w:p>
+                        <w:pPr>
+                          <w:spacing w:after="0" w:line="240" w:lineRule="auto"/>
+                        </w:pPr>
+                      </w:p>
+                    </w:tc>
+                    <w:tc>
+                      <w:tcPr>
+                        <w:tcW w:w="338" w:type="dxa"/>
+                        <w:tcBorders>
+                          <w:top w:val="nil"/>
+                          <w:left w:val="single" w:sz="8" w:space="0" w:color="000000"/>
+                          <w:right w:val="single" w:sz="8" w:space="0" w:color="000000"/>
+                        </w:tcBorders>
+                      </w:tcPr>
+                      <w:p>
+                        <w:pPr>
+                          <w:spacing w:after="0" w:line="240" w:lineRule="auto"/>
+                        </w:pPr>
+                      </w:p>
+                    </w:tc>
+                    <w:tc>
+                      <w:tcPr>
+                        <w:tcW w:w="337" w:type="dxa"/>
+                        <w:tcBorders>
+                          <w:top w:val="single" w:sz="8" w:space="0" w:color="000000"/>
+                          <w:left w:val="single" w:sz="8" w:space="0" w:color="000000"/>
+                          <w:right w:val="single" w:sz="8" w:space="0" w:color="000000"/>
+                        </w:tcBorders>
+                      </w:tcPr>
+                      <w:p>
+                        <w:pPr>
+                          <w:spacing w:after="0" w:line="240" w:lineRule="auto"/>
+                        </w:pPr>
+                      </w:p>
+                    </w:tc>
+                    <w:tc>
+                      <w:tcPr>
+                        <w:tcW w:w="337" w:type="dxa"/>
+                        <w:tcBorders>
+                          <w:top w:val="nil"/>
+                          <w:left w:val="single" w:sz="8" w:space="0" w:color="000000"/>
+                          <w:right w:val="single" w:sz="8" w:space="0" w:color="000000"/>
+                        </w:tcBorders>
+                      </w:tcPr>
+                      <w:p>
+                        <w:pPr>
+                          <w:spacing w:after="0" w:line="240" w:lineRule="auto"/>
+                        </w:pPr>
+                      </w:p>
+                    </w:tc>
+                    <w:tc>
+                      <w:tcPr>
+                        <w:tcW w:w="337" w:type="dxa"/>
+                        <w:tcBorders>
+                          <w:top w:val="single" w:sz="8" w:space="0" w:color="000000"/>
+                          <w:left w:val="single" w:sz="8" w:space="0" w:color="000000"/>
+                          <w:right w:val="single" w:sz="8" w:space="0" w:color="000000"/>
+                        </w:tcBorders>
+                      </w:tcPr>
+                      <w:p>
+                        <w:pPr>
+                          <w:spacing w:after="0" w:line="240" w:lineRule="auto"/>
+                        </w:pPr>
+                      </w:p>
+                    </w:tc>
+                    <w:tc>
+                      <w:tcPr>
+                        <w:tcW w:w="337" w:type="dxa"/>
+                        <w:tcBorders>
+                          <w:top w:val="nil"/>
+                          <w:left w:val="single" w:sz="8" w:space="0" w:color="000000"/>
+                          <w:right w:val="single" w:sz="8" w:space="0" w:color="000000"/>
+                        </w:tcBorders>
+                      </w:tcPr>
+                      <w:p>
+                        <w:pPr>
+                          <w:spacing w:after="0" w:line="240" w:lineRule="auto"/>
+                        </w:pPr>
+                      </w:p>
+                    </w:tc>
+                    <w:tc>
+                      <w:tcPr>
+                        <w:tcW w:w="337" w:type="dxa"/>
+                        <w:tcBorders>
+                          <w:top w:val="single" w:sz="8" w:space="0" w:color="000000"/>
+                          <w:left w:val="single" w:sz="8" w:space="0" w:color="000000"/>
+                          <w:right w:val="single" w:sz="8" w:space="0" w:color="000000"/>
+                        </w:tcBorders>
+                      </w:tcPr>
+                      <w:p>
+                        <w:pPr>
+                          <w:spacing w:after="0" w:line="240" w:lineRule="auto"/>
+                        </w:pPr>
+                      </w:p>
+                    </w:tc>
+                    <w:tc>
+                      <w:tcPr>
+                        <w:tcW w:w="337" w:type="dxa"/>
+                        <w:tcBorders>
+                          <w:top w:val="single" w:sz="8" w:space="0" w:color="000000"/>
+                          <w:left w:val="single" w:sz="8" w:space="0" w:color="000000"/>
+                          <w:bottom w:val="single" w:sz="4" w:space="0" w:color="000000"/>
+                          <w:right w:val="single" w:sz="8" w:space="0" w:color="000000"/>
+                        </w:tcBorders>
+                      </w:tcPr>
+                      <w:p>
+                        <w:pPr>
+                          <w:spacing w:after="0" w:line="240" w:lineRule="auto"/>
+                        </w:pPr>
+                      </w:p>
+                    </w:tc>
+                    <w:tc>
+                      <w:tcPr>
+                        <w:tcW w:w="337" w:type="dxa"/>
+                        <w:tcBorders>
+                          <w:top w:val="nil"/>
+                          <w:left w:val="single" w:sz="8" w:space="0" w:color="000000"/>
+                          <w:bottom w:val="single" w:sz="4" w:space="0" w:color="000000"/>
+                          <w:right w:val="single" w:sz="8" w:space="0" w:color="000000"/>
+                        </w:tcBorders>
+                      </w:tcPr>
+                      <w:p>
+                        <w:pPr>
+                          <w:spacing w:after="0" w:line="240" w:lineRule="auto"/>
+                        </w:pPr>
+                      </w:p>
+                    </w:tc>
+                    <w:tc>
+                      <w:tcPr>
+                        <w:tcW w:w="337" w:type="dxa"/>
+                        <w:tcBorders>
+                          <w:top w:val="single" w:sz="8" w:space="0" w:color="000000"/>
+                          <w:left w:val="single" w:sz="8" w:space="0" w:color="000000"/>
+                          <w:bottom w:val="single" w:sz="4" w:space="0" w:color="000000"/>
+                          <w:right w:val="single" w:sz="8" w:space="0" w:color="000000"/>
+                        </w:tcBorders>
+                      </w:tcPr>
+                      <w:p>
+                        <w:pPr>
+                          <w:spacing w:after="0" w:line="240" w:lineRule="auto"/>
+                        </w:pPr>
+                      </w:p>
+                    </w:tc>
+                    <w:tc>
+                      <w:tcPr>
+                        <w:tcW w:w="337" w:type="dxa"/>
+                        <w:tcBorders>
+                          <w:top w:val="nil"/>
+                          <w:left w:val="single" w:sz="8" w:space="0" w:color="000000"/>
+                          <w:bottom w:val="single" w:sz="4" w:space="0" w:color="000000"/>
+                          <w:right w:val="single" w:sz="8" w:space="0" w:color="000000"/>
+                        </w:tcBorders>
+                      </w:tcPr>
+                      <w:p>
+                        <w:pPr>
+                          <w:spacing w:after="0" w:line="240" w:lineRule="auto"/>
+                        </w:pPr>
+                      </w:p>
+                    </w:tc>
+                    <w:tc>
+                      <w:tcPr>
+                        <w:tcW w:w="337" w:type="dxa"/>
+                        <w:tcBorders>
+                          <w:top w:val="nil"/>
+                          <w:left w:val="single" w:sz="8" w:space="0" w:color="000000"/>
+                          <w:bottom w:val="single" w:sz="8" w:space="0" w:color="000000"/>
+                          <w:right w:val="nil"/>
+                        </w:tcBorders>
+                      </w:tcPr>
+                      <w:p>
+                        <w:pPr>
+                          <w:spacing w:after="0" w:line="240" w:lineRule="auto"/>
+                        </w:pPr>
+                      </w:p>
+                    </w:tc>
+                  </w:tr>
+                  <w:tr>
+                    <w:tc>
+                      <w:tcPr>
+                        <w:tcW w:w="338" w:type="dxa"/>
+                        <w:tcBorders>
+                          <w:top w:val="single" w:sz="8" w:space="0" w:color="000000"/>
+                          <w:left w:val="nil"/>
+                          <w:bottom w:val="nil"/>
+                          <w:right w:val="dashSmallGap" w:sz="4" w:space="0" w:color="auto"/>
+                        </w:tcBorders>
+                      </w:tcPr>
+                      <w:p>
+                        <w:pPr>
+                          <w:spacing w:after="0" w:line="240" w:lineRule="auto"/>
+                        </w:pPr>
+                      </w:p>
+                    </w:tc>
+                    <w:tc>
+                      <w:tcPr>
+                        <w:tcW w:w="338" w:type="dxa"/>
+                        <w:tcBorders>
+                          <w:left w:val="dashSmallGap" w:sz="4" w:space="0" w:color="auto"/>
+                          <w:bottom w:val="single" w:sz="8" w:space="0" w:color="000000"/>
+                          <w:right w:val="single" w:sz="8" w:space="0" w:color="000000"/>
+                        </w:tcBorders>
+                      </w:tcPr>
+                      <w:p>
+                        <w:pPr>
+                          <w:spacing w:after="0" w:line="240" w:lineRule="auto"/>
+                        </w:pPr>
+                      </w:p>
+                    </w:tc>
+                    <w:tc>
+                      <w:tcPr>
+                        <w:tcW w:w="338" w:type="dxa"/>
+                        <w:tcBorders>
+                          <w:left w:val="single" w:sz="8" w:space="0" w:color="000000"/>
+                          <w:bottom w:val="nil"/>
+                          <w:right w:val="single" w:sz="8" w:space="0" w:color="000000"/>
+                        </w:tcBorders>
+                      </w:tcPr>
+                      <w:p>
+                        <w:pPr>
+                          <w:spacing w:after="0" w:line="240" w:lineRule="auto"/>
+                        </w:pPr>
+                      </w:p>
+                    </w:tc>
+                    <w:tc>
+                      <w:tcPr>
+                        <w:tcW w:w="338" w:type="dxa"/>
+                        <w:tcBorders>
+                          <w:left w:val="single" w:sz="8" w:space="0" w:color="000000"/>
+                          <w:bottom w:val="single" w:sz="8" w:space="0" w:color="000000"/>
+                          <w:right w:val="single" w:sz="8" w:space="0" w:color="000000"/>
+                        </w:tcBorders>
+                      </w:tcPr>
+                      <w:p>
+                        <w:pPr>
+                          <w:spacing w:after="0" w:line="240" w:lineRule="auto"/>
+                        </w:pPr>
+                      </w:p>
+                    </w:tc>
+                    <w:tc>
+                      <w:tcPr>
+                        <w:tcW w:w="338" w:type="dxa"/>
+                        <w:tcBorders>
+                          <w:left w:val="single" w:sz="8" w:space="0" w:color="000000"/>
+                          <w:bottom w:val="nil"/>
+                          <w:right w:val="dashSmallGap" w:sz="4" w:space="0" w:color="auto"/>
+                        </w:tcBorders>
+                      </w:tcPr>
+                      <w:p>
+                        <w:pPr>
+                          <w:spacing w:after="0" w:line="240" w:lineRule="auto"/>
+                        </w:pPr>
+                      </w:p>
+                    </w:tc>
+                    <w:tc>
+                      <w:tcPr>
+                        <w:tcW w:w="338" w:type="dxa"/>
+                        <w:tcBorders>
+                          <w:left w:val="dashSmallGap" w:sz="4" w:space="0" w:color="auto"/>
+                          <w:bottom w:val="single" w:sz="8" w:space="0" w:color="000000"/>
+                          <w:right w:val="single" w:sz="8" w:space="0" w:color="000000"/>
+                        </w:tcBorders>
+                      </w:tcPr>
+                      <w:p>
+                        <w:pPr>
+                          <w:spacing w:after="0" w:line="240" w:lineRule="auto"/>
+                        </w:pPr>
+                      </w:p>
+                    </w:tc>
+                    <w:tc>
+                      <w:tcPr>
+                        <w:tcW w:w="338" w:type="dxa"/>
+                        <w:tcBorders>
+                          <w:left w:val="single" w:sz="8" w:space="0" w:color="000000"/>
+                          <w:bottom w:val="nil"/>
+                          <w:right w:val="single" w:sz="8" w:space="0" w:color="000000"/>
+                        </w:tcBorders>
+                      </w:tcPr>
+                      <w:p>
+                        <w:pPr>
+                          <w:spacing w:after="0" w:line="240" w:lineRule="auto"/>
+                        </w:pPr>
+                      </w:p>
+                    </w:tc>
+                    <w:tc>
+                      <w:tcPr>
+                        <w:tcW w:w="338" w:type="dxa"/>
+                        <w:tcBorders>
+                          <w:left w:val="single" w:sz="8" w:space="0" w:color="000000"/>
+                          <w:bottom w:val="single" w:sz="8" w:space="0" w:color="000000"/>
+                          <w:right w:val="single" w:sz="8" w:space="0" w:color="000000"/>
+                        </w:tcBorders>
+                      </w:tcPr>
+                      <w:p>
+                        <w:pPr>
+                          <w:spacing w:after="0" w:line="240" w:lineRule="auto"/>
+                        </w:pPr>
+                      </w:p>
+                    </w:tc>
+                    <w:tc>
+                      <w:tcPr>
+                        <w:tcW w:w="337" w:type="dxa"/>
+                        <w:tcBorders>
+                          <w:left w:val="single" w:sz="8" w:space="0" w:color="000000"/>
+                          <w:bottom w:val="nil"/>
+                          <w:right w:val="single" w:sz="8" w:space="0" w:color="000000"/>
+                        </w:tcBorders>
+                      </w:tcPr>
+                      <w:p>
+                        <w:pPr>
+                          <w:spacing w:after="0" w:line="240" w:lineRule="auto"/>
+                        </w:pPr>
+                      </w:p>
+                    </w:tc>
+                    <w:tc>
+                      <w:tcPr>
+                        <w:tcW w:w="337" w:type="dxa"/>
+                        <w:tcBorders>
+                          <w:left w:val="single" w:sz="8" w:space="0" w:color="000000"/>
+                          <w:bottom w:val="single" w:sz="8" w:space="0" w:color="000000"/>
+                          <w:right w:val="single" w:sz="8" w:space="0" w:color="000000"/>
+                        </w:tcBorders>
+                      </w:tcPr>
+                      <w:p>
+                        <w:pPr>
+                          <w:spacing w:after="0" w:line="240" w:lineRule="auto"/>
+                        </w:pPr>
+                      </w:p>
+                    </w:tc>
+                    <w:tc>
+                      <w:tcPr>
+                        <w:tcW w:w="337" w:type="dxa"/>
+                        <w:tcBorders>
+                          <w:left w:val="single" w:sz="8" w:space="0" w:color="000000"/>
+                          <w:bottom w:val="nil"/>
+                          <w:right w:val="single" w:sz="8" w:space="0" w:color="000000"/>
+                        </w:tcBorders>
+                      </w:tcPr>
+                      <w:p>
+                        <w:pPr>
+                          <w:spacing w:after="0" w:line="240" w:lineRule="auto"/>
+                        </w:pPr>
+                      </w:p>
+                    </w:tc>
+                    <w:tc>
+                      <w:tcPr>
+                        <w:tcW w:w="337" w:type="dxa"/>
+                        <w:tcBorders>
+                          <w:left w:val="single" w:sz="8" w:space="0" w:color="000000"/>
+                          <w:bottom w:val="single" w:sz="8" w:space="0" w:color="000000"/>
+                          <w:right w:val="single" w:sz="8" w:space="0" w:color="000000"/>
+                        </w:tcBorders>
+                      </w:tcPr>
+                      <w:p>
+                        <w:pPr>
+                          <w:spacing w:after="0" w:line="240" w:lineRule="auto"/>
+                        </w:pPr>
+                      </w:p>
+                    </w:tc>
+                    <w:tc>
+                      <w:tcPr>
+                        <w:tcW w:w="337" w:type="dxa"/>
+                        <w:tcBorders>
+                          <w:left w:val="single" w:sz="8" w:space="0" w:color="000000"/>
+                          <w:bottom w:val="nil"/>
+                          <w:right w:val="single" w:sz="8" w:space="0" w:color="000000"/>
+                        </w:tcBorders>
+                      </w:tcPr>
+                      <w:p>
+                        <w:pPr>
+                          <w:spacing w:after="0" w:line="240" w:lineRule="auto"/>
+                        </w:pPr>
+                      </w:p>
+                    </w:tc>
+                    <w:tc>
+                      <w:tcPr>
+                        <w:tcW w:w="337" w:type="dxa"/>
+                        <w:tcBorders>
+                          <w:left w:val="single" w:sz="8" w:space="0" w:color="000000"/>
+                          <w:bottom w:val="nil"/>
+                          <w:right w:val="single" w:sz="8" w:space="0" w:color="000000"/>
+                        </w:tcBorders>
+                      </w:tcPr>
+                      <w:p>
+                        <w:pPr>
+                          <w:spacing w:after="0" w:line="240" w:lineRule="auto"/>
+                        </w:pPr>
+                      </w:p>
+                    </w:tc>
+                    <w:tc>
+                      <w:tcPr>
+                        <w:tcW w:w="337" w:type="dxa"/>
+                        <w:tcBorders>
+                          <w:left w:val="single" w:sz="8" w:space="0" w:color="000000"/>
+                          <w:bottom w:val="single" w:sz="8" w:space="0" w:color="000000"/>
+                          <w:right w:val="single" w:sz="8" w:space="0" w:color="000000"/>
+                        </w:tcBorders>
+                      </w:tcPr>
+                      <w:p>
+                        <w:pPr>
+                          <w:spacing w:after="0" w:line="240" w:lineRule="auto"/>
+                        </w:pPr>
+                      </w:p>
+                    </w:tc>
+                    <w:tc>
+                      <w:tcPr>
+                        <w:tcW w:w="337" w:type="dxa"/>
+                        <w:tcBorders>
+                          <w:left w:val="single" w:sz="8" w:space="0" w:color="000000"/>
+                          <w:bottom w:val="nil"/>
+                          <w:right w:val="single" w:sz="8" w:space="0" w:color="000000"/>
+                        </w:tcBorders>
+                      </w:tcPr>
+                      <w:p>
+                        <w:pPr>
+                          <w:spacing w:after="0" w:line="240" w:lineRule="auto"/>
+                        </w:pPr>
+                      </w:p>
+                    </w:tc>
+                    <w:tc>
+                      <w:tcPr>
+                        <w:tcW w:w="337" w:type="dxa"/>
+                        <w:tcBorders>
+                          <w:left w:val="single" w:sz="8" w:space="0" w:color="000000"/>
+                          <w:bottom w:val="single" w:sz="8" w:space="0" w:color="000000"/>
+                          <w:right w:val="dashSmallGap" w:sz="4" w:space="0" w:color="auto"/>
+                        </w:tcBorders>
+                      </w:tcPr>
+                      <w:p>
+                        <w:pPr>
+                          <w:spacing w:after="0" w:line="240" w:lineRule="auto"/>
+                        </w:pPr>
+                      </w:p>
+                    </w:tc>
+                    <w:tc>
+                      <w:tcPr>
+                        <w:tcW w:w="337" w:type="dxa"/>
+                        <w:tcBorders>
+                          <w:top w:val="single" w:sz="8" w:space="0" w:color="000000"/>
+                          <w:left w:val="dashSmallGap" w:sz="4" w:space="0" w:color="auto"/>
+                          <w:bottom w:val="nil"/>
+                          <w:right w:val="nil"/>
+                        </w:tcBorders>
+                      </w:tcPr>
+                      <w:p>
+                        <w:pPr>
+                          <w:spacing w:after="0" w:line="240" w:lineRule="auto"/>
+                        </w:pPr>
+                      </w:p>
+                    </w:tc>
+                  </w:tr>
+                  <w:tr>
+                    <w:tc>
+                      <w:tcPr>
+                        <w:tcW w:w="338" w:type="dxa"/>
+                        <w:tcBorders>
+                          <w:top w:val="nil"/>
+                          <w:left w:val="nil"/>
+                          <w:bottom w:val="nil"/>
+                          <w:right w:val="dashSmallGap" w:sz="4" w:space="0" w:color="auto"/>
+                        </w:tcBorders>
+                      </w:tcPr>
+                      <w:p>
+                        <w:pPr>
+                          <w:spacing w:after="0" w:line="240" w:lineRule="auto"/>
+                        </w:pPr>
+                      </w:p>
+                    </w:tc>
+                    <w:tc>
+                      <w:tcPr>
+                        <w:tcW w:w="338" w:type="dxa"/>
+                        <w:tcBorders>
+                          <w:top w:val="single" w:sz="8" w:space="0" w:color="000000"/>
+                          <w:left w:val="dashSmallGap" w:sz="4" w:space="0" w:color="auto"/>
+                          <w:bottom w:val="nil"/>
+                          <w:right w:val="dashSmallGap" w:sz="4" w:space="0" w:color="auto"/>
+                        </w:tcBorders>
+                      </w:tcPr>
+                      <w:p>
+                        <w:pPr>
+                          <w:spacing w:after="0" w:line="240" w:lineRule="auto"/>
+                        </w:pPr>
+                      </w:p>
+                    </w:tc>
+                    <w:tc>
+                      <w:tcPr>
+                        <w:tcW w:w="338" w:type="dxa"/>
+                        <w:tcBorders>
+                          <w:top w:val="nil"/>
+                          <w:left w:val="dashSmallGap" w:sz="4" w:space="0" w:color="auto"/>
+                          <w:bottom w:val="nil"/>
+                          <w:right w:val="dashSmallGap" w:sz="4" w:space="0" w:color="auto"/>
+                        </w:tcBorders>
+                      </w:tcPr>
+                      <w:p>
+                        <w:pPr>
+                          <w:spacing w:after="0" w:line="240" w:lineRule="auto"/>
+                        </w:pPr>
+                      </w:p>
+                    </w:tc>
+                    <w:tc>
+                      <w:tcPr>
+                        <w:tcW w:w="338" w:type="dxa"/>
+                        <w:tcBorders>
+                          <w:top w:val="single" w:sz="8" w:space="0" w:color="000000"/>
+                          <w:left w:val="dashSmallGap" w:sz="4" w:space="0" w:color="auto"/>
+                          <w:bottom w:val="nil"/>
+                          <w:right w:val="dashSmallGap" w:sz="4" w:space="0" w:color="auto"/>
+                        </w:tcBorders>
+                      </w:tcPr>
+                      <w:p>
+                        <w:pPr>
+                          <w:spacing w:after="0" w:line="240" w:lineRule="auto"/>
+                        </w:pPr>
+                      </w:p>
+                    </w:tc>
+                    <w:tc>
+                      <w:tcPr>
+                        <w:tcW w:w="338" w:type="dxa"/>
+                        <w:tcBorders>
+                          <w:top w:val="nil"/>
+                          <w:left w:val="dashSmallGap" w:sz="4" w:space="0" w:color="auto"/>
+                          <w:bottom w:val="nil"/>
+                          <w:right w:val="dashSmallGap" w:sz="4" w:space="0" w:color="auto"/>
+                        </w:tcBorders>
+                      </w:tcPr>
+                      <w:p>
+                        <w:pPr>
+                          <w:spacing w:after="0" w:line="240" w:lineRule="auto"/>
+                        </w:pPr>
+                      </w:p>
+                    </w:tc>
+                    <w:tc>
+                      <w:tcPr>
+                        <w:tcW w:w="338" w:type="dxa"/>
+                        <w:tcBorders>
+                          <w:top w:val="single" w:sz="8" w:space="0" w:color="000000"/>
+                          <w:left w:val="dashSmallGap" w:sz="4" w:space="0" w:color="auto"/>
+                          <w:bottom w:val="nil"/>
+                          <w:right w:val="dashSmallGap" w:sz="4" w:space="0" w:color="auto"/>
+                        </w:tcBorders>
+                      </w:tcPr>
+                      <w:p>
+                        <w:pPr>
+                          <w:spacing w:after="0" w:line="240" w:lineRule="auto"/>
+                        </w:pPr>
+                      </w:p>
+                    </w:tc>
+                    <w:tc>
+                      <w:tcPr>
+                        <w:tcW w:w="338" w:type="dxa"/>
+                        <w:tcBorders>
+                          <w:top w:val="nil"/>
+                          <w:left w:val="dashSmallGap" w:sz="4" w:space="0" w:color="auto"/>
+                          <w:bottom w:val="nil"/>
+                          <w:right w:val="dashSmallGap" w:sz="4" w:space="0" w:color="auto"/>
+                        </w:tcBorders>
+                      </w:tcPr>
+                      <w:p>
+                        <w:pPr>
+                          <w:spacing w:after="0" w:line="240" w:lineRule="auto"/>
+                        </w:pPr>
+                      </w:p>
+                    </w:tc>
+                    <w:tc>
+                      <w:tcPr>
+                        <w:tcW w:w="338" w:type="dxa"/>
+                        <w:tcBorders>
+                          <w:top w:val="single" w:sz="8" w:space="0" w:color="000000"/>
+                          <w:left w:val="dashSmallGap" w:sz="4" w:space="0" w:color="auto"/>
+                          <w:bottom w:val="nil"/>
+                          <w:right w:val="dashSmallGap" w:sz="4" w:space="0" w:color="auto"/>
+                        </w:tcBorders>
+                      </w:tcPr>
+                      <w:p>
+                        <w:pPr>
+                          <w:spacing w:after="0" w:line="240" w:lineRule="auto"/>
+                        </w:pPr>
+                      </w:p>
+                    </w:tc>
+                    <w:tc>
+                      <w:tcPr>
+                        <w:tcW w:w="337" w:type="dxa"/>
+                        <w:tcBorders>
+                          <w:top w:val="nil"/>
+                          <w:left w:val="dashSmallGap" w:sz="4" w:space="0" w:color="auto"/>
+                          <w:bottom w:val="nil"/>
+                          <w:right w:val="dashSmallGap" w:sz="4" w:space="0" w:color="auto"/>
+                        </w:tcBorders>
+                      </w:tcPr>
+                      <w:p>
+                        <w:pPr>
+                          <w:spacing w:after="0" w:line="240" w:lineRule="auto"/>
+                        </w:pPr>
+                      </w:p>
+                    </w:tc>
+                    <w:tc>
+                      <w:tcPr>
+                        <w:tcW w:w="337" w:type="dxa"/>
+                        <w:tcBorders>
+                          <w:top w:val="single" w:sz="8" w:space="0" w:color="000000"/>
+                          <w:left w:val="dashSmallGap" w:sz="4" w:space="0" w:color="auto"/>
+                          <w:bottom w:val="nil"/>
+                          <w:right w:val="dashSmallGap" w:sz="4" w:space="0" w:color="auto"/>
+                        </w:tcBorders>
+                      </w:tcPr>
+                      <w:p>
+                        <w:pPr>
+                          <w:spacing w:after="0" w:line="240" w:lineRule="auto"/>
+                        </w:pPr>
+                      </w:p>
+                    </w:tc>
+                    <w:tc>
+                      <w:tcPr>
+                        <w:tcW w:w="337" w:type="dxa"/>
+                        <w:tcBorders>
+                          <w:top w:val="nil"/>
+                          <w:left w:val="dashSmallGap" w:sz="4" w:space="0" w:color="auto"/>
+                          <w:bottom w:val="nil"/>
+                          <w:right w:val="dashSmallGap" w:sz="4" w:space="0" w:color="auto"/>
+                        </w:tcBorders>
+                      </w:tcPr>
+                      <w:p>
+                        <w:pPr>
+                          <w:spacing w:after="0" w:line="240" w:lineRule="auto"/>
+                        </w:pPr>
+                      </w:p>
+                    </w:tc>
+                    <w:tc>
+                      <w:tcPr>
+                        <w:tcW w:w="337" w:type="dxa"/>
+                        <w:tcBorders>
+                          <w:top w:val="single" w:sz="8" w:space="0" w:color="000000"/>
+                          <w:left w:val="dashSmallGap" w:sz="4" w:space="0" w:color="auto"/>
+                          <w:bottom w:val="nil"/>
+                          <w:right w:val="dashSmallGap" w:sz="4" w:space="0" w:color="auto"/>
+                        </w:tcBorders>
+                      </w:tcPr>
+                      <w:p>
+                        <w:pPr>
+                          <w:spacing w:after="0" w:line="240" w:lineRule="auto"/>
+                        </w:pPr>
+                      </w:p>
+                    </w:tc>
+                    <w:tc>
+                      <w:tcPr>
+                        <w:tcW w:w="337" w:type="dxa"/>
+                        <w:tcBorders>
+                          <w:top w:val="nil"/>
+                          <w:left w:val="dashSmallGap" w:sz="4" w:space="0" w:color="auto"/>
+                          <w:bottom w:val="nil"/>
+                          <w:right w:val="dashSmallGap" w:sz="4" w:space="0" w:color="auto"/>
+                        </w:tcBorders>
+                      </w:tcPr>
+                      <w:p>
+                        <w:pPr>
+                          <w:spacing w:after="0" w:line="240" w:lineRule="auto"/>
+                        </w:pPr>
+                      </w:p>
+                    </w:tc>
+                    <w:tc>
+                      <w:tcPr>
+                        <w:tcW w:w="337" w:type="dxa"/>
+                        <w:tcBorders>
+                          <w:top w:val="nil"/>
+                          <w:left w:val="dashSmallGap" w:sz="4" w:space="0" w:color="auto"/>
+                          <w:bottom w:val="nil"/>
+                          <w:right w:val="dashSmallGap" w:sz="4" w:space="0" w:color="auto"/>
+                        </w:tcBorders>
+                      </w:tcPr>
+                      <w:p>
+                        <w:pPr>
+                          <w:spacing w:after="0" w:line="240" w:lineRule="auto"/>
+                        </w:pPr>
+                      </w:p>
+                    </w:tc>
+                    <w:tc>
+                      <w:tcPr>
+                        <w:tcW w:w="337" w:type="dxa"/>
+                        <w:tcBorders>
+                          <w:top w:val="single" w:sz="8" w:space="0" w:color="000000"/>
+                          <w:left w:val="dashSmallGap" w:sz="4" w:space="0" w:color="auto"/>
+                          <w:bottom w:val="nil"/>
+                          <w:right w:val="dashSmallGap" w:sz="4" w:space="0" w:color="auto"/>
+                        </w:tcBorders>
+                      </w:tcPr>
+                      <w:p>
+                        <w:pPr>
+                          <w:spacing w:after="0" w:line="240" w:lineRule="auto"/>
+                        </w:pPr>
+                      </w:p>
+                    </w:tc>
+                    <w:tc>
+                      <w:tcPr>
+                        <w:tcW w:w="337" w:type="dxa"/>
+                        <w:tcBorders>
+                          <w:top w:val="nil"/>
+                          <w:left w:val="dashSmallGap" w:sz="4" w:space="0" w:color="auto"/>
+                          <w:bottom w:val="nil"/>
+                          <w:right w:val="dashSmallGap" w:sz="4" w:space="0" w:color="auto"/>
+                        </w:tcBorders>
+                      </w:tcPr>
+                      <w:p>
+                        <w:pPr>
+                          <w:spacing w:after="0" w:line="240" w:lineRule="auto"/>
+                        </w:pPr>
+                      </w:p>
+                    </w:tc>
+                    <w:tc>
+                      <w:tcPr>
+                        <w:tcW w:w="337" w:type="dxa"/>
+                        <w:tcBorders>
+                          <w:top w:val="single" w:sz="8" w:space="0" w:color="000000"/>
+                          <w:left w:val="dashSmallGap" w:sz="4" w:space="0" w:color="auto"/>
+                          <w:bottom w:val="nil"/>
+                          <w:right w:val="dashSmallGap" w:sz="4" w:space="0" w:color="auto"/>
+                        </w:tcBorders>
+                      </w:tcPr>
+                      <w:p>
+                        <w:pPr>
+                          <w:spacing w:after="0" w:line="240" w:lineRule="auto"/>
+                        </w:pPr>
+                      </w:p>
+                    </w:tc>
+                    <w:tc>
+                      <w:tcPr>
+                        <w:tcW w:w="337" w:type="dxa"/>
+                        <w:tcBorders>
+                          <w:top w:val="nil"/>
+                          <w:left w:val="dashSmallGap" w:sz="4" w:space="0" w:color="auto"/>
+                          <w:bottom w:val="nil"/>
+                          <w:right w:val="nil"/>
+                        </w:tcBorders>
+                      </w:tcPr>
+                      <w:p>
+                        <w:pPr>
+                          <w:spacing w:after="0" w:line="240" w:lineRule="auto"/>
+                        </w:pPr>
+                      </w:p>
+                    </w:tc>
+                  </w:tr>
+                  <w:tr>
+                    <w:tc>
+                      <w:tcPr>
+                        <w:tcW w:w="338" w:type="dxa"/>
+                        <w:tcBorders>
+                          <w:top w:val="nil"/>
+                          <w:left w:val="nil"/>
+                          <w:bottom w:val="nil"/>
+                          <w:right w:val="nil"/>
+                        </w:tcBorders>
+                      </w:tcPr>
+                      <w:p>
+                        <w:pPr>
+                          <w:spacing w:after="0" w:line="240" w:lineRule="auto"/>
+                        </w:pPr>
+                      </w:p>
+                    </w:tc>
+                    <w:tc>
+                      <w:tcPr>
+                        <w:tcW w:w="676" w:type="dxa"/>
+                        <w:gridSpan w:val="2"/>
+                        <w:tcBorders>
+                          <w:top w:val="nil"/>
+                          <w:left w:val="nil"/>
+                          <w:bottom w:val="nil"/>
+                          <w:right w:val="nil"/>
+                        </w:tcBorders>
+                      </w:tcPr>
+                      <w:p>
+                        <w:pPr>
+                          <w:spacing w:after="0" w:line="240" w:lineRule="auto"/>
+                          <w:jc w:val="center"/>
+                        </w:pPr>
+                        <w:r>
+                          <w:t>X</w:t>
+                        </w:r>
+                      </w:p>
+                    </w:tc>
+                    <w:tc>
+                      <w:tcPr>
+                        <w:tcW w:w="676" w:type="dxa"/>
+                        <w:gridSpan w:val="2"/>
+                        <w:tcBorders>
+                          <w:top w:val="nil"/>
+                          <w:left w:val="nil"/>
+                          <w:bottom w:val="nil"/>
+                          <w:right w:val="nil"/>
+                        </w:tcBorders>
+                      </w:tcPr>
+                      <w:p>
+                        <w:pPr>
+                          <w:spacing w:after="0" w:line="240" w:lineRule="auto"/>
+                          <w:jc w:val="center"/>
+                        </w:pPr>
+                        <w:r>
+                          <w:t>X</w:t>
+                        </w:r>
+                      </w:p>
+                    </w:tc>
+                    <w:tc>
+                      <w:tcPr>
+                        <w:tcW w:w="676" w:type="dxa"/>
+                        <w:gridSpan w:val="2"/>
+                        <w:tcBorders>
+                          <w:top w:val="nil"/>
+                          <w:left w:val="nil"/>
+                          <w:bottom w:val="nil"/>
+                          <w:right w:val="nil"/>
+                        </w:tcBorders>
+                      </w:tcPr>
+                      <w:p>
+                        <w:pPr>
+                          <w:spacing w:after="0" w:line="240" w:lineRule="auto"/>
+                          <w:jc w:val="center"/>
+                        </w:pPr>
+                        <w:r>
+                          <w:t>0</w:t>
+                        </w:r>
+                      </w:p>
+                    </w:tc>
+                    <w:tc>
+                      <w:tcPr>
+                        <w:tcW w:w="675" w:type="dxa"/>
+                        <w:gridSpan w:val="2"/>
+                        <w:tcBorders>
+                          <w:top w:val="nil"/>
+                          <w:left w:val="nil"/>
+                          <w:bottom w:val="nil"/>
+                          <w:right w:val="nil"/>
+                        </w:tcBorders>
+                      </w:tcPr>
+                      <w:p>
+                        <w:pPr>
+                          <w:spacing w:after="0" w:line="240" w:lineRule="auto"/>
+                          <w:jc w:val="center"/>
+                        </w:pPr>
+                        <w:r>
+                          <w:t>0</w:t>
+                        </w:r>
+                      </w:p>
+                    </w:tc>
+                    <w:tc>
+                      <w:tcPr>
+                        <w:tcW w:w="674" w:type="dxa"/>
+                        <w:gridSpan w:val="2"/>
+                        <w:tcBorders>
+                          <w:top w:val="nil"/>
+                          <w:left w:val="nil"/>
+                          <w:bottom w:val="nil"/>
+                          <w:right w:val="nil"/>
+                        </w:tcBorders>
+                      </w:tcPr>
+                      <w:p>
+                        <w:pPr>
+                          <w:spacing w:after="0" w:line="240" w:lineRule="auto"/>
+                          <w:jc w:val="center"/>
+                        </w:pPr>
+                        <w:r>
+                          <w:t>0</w:t>
+                        </w:r>
+                      </w:p>
+                    </w:tc>
+                    <w:tc>
+                      <w:tcPr>
+                        <w:tcW w:w="674" w:type="dxa"/>
+                        <w:gridSpan w:val="2"/>
+                        <w:tcBorders>
+                          <w:top w:val="nil"/>
+                          <w:left w:val="nil"/>
+                          <w:bottom w:val="nil"/>
+                          <w:right w:val="nil"/>
+                        </w:tcBorders>
+                      </w:tcPr>
+                      <w:p>
+                        <w:pPr>
+                          <w:spacing w:after="0" w:line="240" w:lineRule="auto"/>
+                          <w:jc w:val="center"/>
+                        </w:pPr>
+                        <w:r>
+                          <w:t>0</w:t>
+                        </w:r>
+                      </w:p>
+                    </w:tc>
+                    <w:tc>
+                      <w:tcPr>
+                        <w:tcW w:w="674" w:type="dxa"/>
+                        <w:gridSpan w:val="2"/>
+                        <w:tcBorders>
+                          <w:top w:val="nil"/>
+                          <w:left w:val="nil"/>
+                          <w:bottom w:val="nil"/>
+                          <w:right w:val="nil"/>
+                        </w:tcBorders>
+                      </w:tcPr>
+                      <w:p>
+                        <w:pPr>
+                          <w:spacing w:after="0" w:line="240" w:lineRule="auto"/>
+                          <w:jc w:val="center"/>
+                        </w:pPr>
+                        <w:r>
+                          <w:t>1</w:t>
+                        </w:r>
+                      </w:p>
+                    </w:tc>
+                    <w:tc>
+                      <w:tcPr>
+                        <w:tcW w:w="674" w:type="dxa"/>
+                        <w:gridSpan w:val="2"/>
+                        <w:tcBorders>
+                          <w:top w:val="nil"/>
+                          <w:left w:val="nil"/>
+                          <w:bottom w:val="nil"/>
+                          <w:right w:val="nil"/>
+                        </w:tcBorders>
+                      </w:tcPr>
+                      <w:p>
+                        <w:pPr>
+                          <w:spacing w:after="0" w:line="240" w:lineRule="auto"/>
+                          <w:jc w:val="center"/>
+                        </w:pPr>
+                        <w:r>
+                          <w:t>1</w:t>
+                        </w:r>
+                      </w:p>
+                    </w:tc>
+                    <w:tc>
+                      <w:tcPr>
+                        <w:tcW w:w="337" w:type="dxa"/>
+                        <w:tcBorders>
+                          <w:top w:val="nil"/>
+                          <w:left w:val="nil"/>
+                          <w:bottom w:val="nil"/>
+                          <w:right w:val="nil"/>
+                        </w:tcBorders>
+                      </w:tcPr>
+                      <w:p>
+                        <w:pPr>
+                          <w:spacing w:after="0" w:line="240" w:lineRule="auto"/>
+                        </w:pPr>
+                      </w:p>
+                    </w:tc>
+                  </w:tr>
+                </w:tbl>
+                <w:p/>
+              </w:txbxContent>
+            </v:textbox>
+            <w10:wrap type="none"/>
+            <w10:anchorlock/>
+          </v:shape>
+        </w:pict>
+      </w:r>
+    </w:p>
+    <w:p>
+      <w:pPr>
+        <w:jc w:val="center"/>
+      </w:pPr>
+      <w:r>
+        <w:rPr>
+          <w:b/>
+        </w:rPr>
+        <w:t xml:space="preserve">Figure </w:t>
+      </w:r>
+      <w:r>
+        <w:rPr>
+          <w:b/>
+        </w:rPr>
+        <w:t>7</w:t>
+      </w:r>
+      <w:r>
+        <w:t xml:space="preserve">: </w:t>
+      </w:r>
+      <w:r>
+        <w:rPr>
+          <w:i/>
+        </w:rPr>
+        <w:t>ID_DAT control field</w:t>
+      </w:r>
+    </w:p>
+    <w:p>
+      <w:pPr>
+        <w:pStyle w:val="NoSpacing"/>
+        <w:jc w:val="center"/>
+      </w:pPr>
+      <w:r>
+        <w:pict>
+          <v:shape id="_x0000_s1085" type="#_x0000_t202" style="width:308.1pt;height:77.95pt;mso-position-horizontal-relative:char;mso-position-vertical-relative:line">
             <v:textbox>
               <w:txbxContent>
                 <w:tbl>
@@ -5870,6 +7226,22 @@
                         <w:tcBorders>
                           <w:top w:val="nil"/>
                           <w:left w:val="dashSmallGap" w:sz="4" w:space="0" w:color="auto"/>
+                          <w:bottom w:val="nil"/>
+                          <w:right w:val="dashSmallGap" w:sz="4" w:space="0" w:color="auto"/>
+                        </w:tcBorders>
+                      </w:tcPr>
+                      <w:p>
+                        <w:pPr>
+                          <w:spacing w:after="0" w:line="240" w:lineRule="auto"/>
+                        </w:pPr>
+                      </w:p>
+                    </w:tc>
+                    <w:tc>
+                      <w:tcPr>
+                        <w:tcW w:w="338" w:type="dxa"/>
+                        <w:tcBorders>
+                          <w:top w:val="nil"/>
+                          <w:left w:val="dashSmallGap" w:sz="4" w:space="0" w:color="auto"/>
                           <w:bottom w:val="single" w:sz="8" w:space="0" w:color="000000"/>
                           <w:right w:val="dashSmallGap" w:sz="4" w:space="0" w:color="auto"/>
                         </w:tcBorders>
@@ -5902,6 +7274,38 @@
                         <w:tcBorders>
                           <w:top w:val="nil"/>
                           <w:left w:val="dashSmallGap" w:sz="4" w:space="0" w:color="auto"/>
+                          <w:bottom w:val="single" w:sz="4" w:space="0" w:color="000000"/>
+                          <w:right w:val="dashSmallGap" w:sz="4" w:space="0" w:color="auto"/>
+                        </w:tcBorders>
+                      </w:tcPr>
+                      <w:p>
+                        <w:pPr>
+                          <w:spacing w:after="0" w:line="240" w:lineRule="auto"/>
+                        </w:pPr>
+                      </w:p>
+                    </w:tc>
+                    <w:tc>
+                      <w:tcPr>
+                        <w:tcW w:w="338" w:type="dxa"/>
+                        <w:tcBorders>
+                          <w:top w:val="nil"/>
+                          <w:left w:val="dashSmallGap" w:sz="4" w:space="0" w:color="auto"/>
+                          <w:bottom w:val="nil"/>
+                          <w:right w:val="dashSmallGap" w:sz="4" w:space="0" w:color="auto"/>
+                        </w:tcBorders>
+                      </w:tcPr>
+                      <w:p>
+                        <w:pPr>
+                          <w:spacing w:after="0" w:line="240" w:lineRule="auto"/>
+                        </w:pPr>
+                      </w:p>
+                    </w:tc>
+                    <w:tc>
+                      <w:tcPr>
+                        <w:tcW w:w="338" w:type="dxa"/>
+                        <w:tcBorders>
+                          <w:top w:val="nil"/>
+                          <w:left w:val="dashSmallGap" w:sz="4" w:space="0" w:color="auto"/>
                           <w:bottom w:val="single" w:sz="8" w:space="0" w:color="000000"/>
                           <w:right w:val="dashSmallGap" w:sz="4" w:space="0" w:color="auto"/>
                         </w:tcBorders>
@@ -5930,23 +7334,7 @@
                     </w:tc>
                     <w:tc>
                       <w:tcPr>
-                        <w:tcW w:w="338" w:type="dxa"/>
-                        <w:tcBorders>
-                          <w:top w:val="nil"/>
-                          <w:left w:val="dashSmallGap" w:sz="4" w:space="0" w:color="auto"/>
-                          <w:bottom w:val="nil"/>
-                          <w:right w:val="dashSmallGap" w:sz="4" w:space="0" w:color="auto"/>
-                        </w:tcBorders>
-                      </w:tcPr>
-                      <w:p>
-                        <w:pPr>
-                          <w:spacing w:after="0" w:line="240" w:lineRule="auto"/>
-                        </w:pPr>
-                      </w:p>
-                    </w:tc>
-                    <w:tc>
-                      <w:tcPr>
-                        <w:tcW w:w="338" w:type="dxa"/>
+                        <w:tcW w:w="337" w:type="dxa"/>
                         <w:tcBorders>
                           <w:top w:val="nil"/>
                           <w:left w:val="dashSmallGap" w:sz="4" w:space="0" w:color="auto"/>
@@ -5962,7 +7350,7 @@
                     </w:tc>
                     <w:tc>
                       <w:tcPr>
-                        <w:tcW w:w="338" w:type="dxa"/>
+                        <w:tcW w:w="337" w:type="dxa"/>
                         <w:tcBorders>
                           <w:top w:val="nil"/>
                           <w:left w:val="dashSmallGap" w:sz="4" w:space="0" w:color="auto"/>
@@ -6030,22 +7418,6 @@
                         <w:tcBorders>
                           <w:top w:val="nil"/>
                           <w:left w:val="dashSmallGap" w:sz="4" w:space="0" w:color="auto"/>
-                          <w:bottom w:val="nil"/>
-                          <w:right w:val="dashSmallGap" w:sz="4" w:space="0" w:color="auto"/>
-                        </w:tcBorders>
-                      </w:tcPr>
-                      <w:p>
-                        <w:pPr>
-                          <w:spacing w:after="0" w:line="240" w:lineRule="auto"/>
-                        </w:pPr>
-                      </w:p>
-                    </w:tc>
-                    <w:tc>
-                      <w:tcPr>
-                        <w:tcW w:w="337" w:type="dxa"/>
-                        <w:tcBorders>
-                          <w:top w:val="nil"/>
-                          <w:left w:val="dashSmallGap" w:sz="4" w:space="0" w:color="auto"/>
                           <w:bottom w:val="single" w:sz="8" w:space="0" w:color="000000"/>
                           <w:right w:val="dashSmallGap" w:sz="4" w:space="0" w:color="auto"/>
                         </w:tcBorders>
@@ -6063,22 +7435,6 @@
                           <w:top w:val="nil"/>
                           <w:left w:val="dashSmallGap" w:sz="4" w:space="0" w:color="auto"/>
                           <w:bottom w:val="nil"/>
-                          <w:right w:val="dashSmallGap" w:sz="4" w:space="0" w:color="auto"/>
-                        </w:tcBorders>
-                      </w:tcPr>
-                      <w:p>
-                        <w:pPr>
-                          <w:spacing w:after="0" w:line="240" w:lineRule="auto"/>
-                        </w:pPr>
-                      </w:p>
-                    </w:tc>
-                    <w:tc>
-                      <w:tcPr>
-                        <w:tcW w:w="337" w:type="dxa"/>
-                        <w:tcBorders>
-                          <w:top w:val="nil"/>
-                          <w:left w:val="dashSmallGap" w:sz="4" w:space="0" w:color="auto"/>
-                          <w:bottom w:val="single" w:sz="8" w:space="0" w:color="000000"/>
                           <w:right w:val="dashSmallGap" w:sz="4" w:space="0" w:color="auto"/>
                         </w:tcBorders>
                       </w:tcPr>
@@ -6145,6 +7501,21 @@
                           <w:top w:val="nil"/>
                           <w:left w:val="nil"/>
                           <w:bottom w:val="single" w:sz="8" w:space="0" w:color="000000"/>
+                          <w:right w:val="dashSmallGap" w:sz="4" w:space="0" w:color="auto"/>
+                        </w:tcBorders>
+                      </w:tcPr>
+                      <w:p>
+                        <w:pPr>
+                          <w:spacing w:after="0" w:line="240" w:lineRule="auto"/>
+                        </w:pPr>
+                      </w:p>
+                    </w:tc>
+                    <w:tc>
+                      <w:tcPr>
+                        <w:tcW w:w="338" w:type="dxa"/>
+                        <w:tcBorders>
+                          <w:top w:val="nil"/>
+                          <w:left w:val="dashSmallGap" w:sz="4" w:space="0" w:color="auto"/>
                           <w:right w:val="single" w:sz="8" w:space="0" w:color="000000"/>
                         </w:tcBorders>
                       </w:tcPr>
@@ -6160,21 +7531,53 @@
                         <w:tcBorders>
                           <w:top w:val="single" w:sz="8" w:space="0" w:color="000000"/>
                           <w:left w:val="single" w:sz="8" w:space="0" w:color="000000"/>
-                          <w:right w:val="single" w:sz="8" w:space="0" w:color="000000"/>
-                        </w:tcBorders>
-                      </w:tcPr>
-                      <w:p>
-                        <w:pPr>
-                          <w:spacing w:after="0" w:line="240" w:lineRule="auto"/>
-                        </w:pPr>
-                      </w:p>
-                    </w:tc>
-                    <w:tc>
-                      <w:tcPr>
-                        <w:tcW w:w="338" w:type="dxa"/>
-                        <w:tcBorders>
-                          <w:top w:val="nil"/>
-                          <w:left w:val="single" w:sz="8" w:space="0" w:color="000000"/>
+                          <w:right w:val="dashSmallGap" w:sz="4" w:space="0" w:color="auto"/>
+                        </w:tcBorders>
+                      </w:tcPr>
+                      <w:p>
+                        <w:pPr>
+                          <w:spacing w:after="0" w:line="240" w:lineRule="auto"/>
+                        </w:pPr>
+                      </w:p>
+                    </w:tc>
+                    <w:tc>
+                      <w:tcPr>
+                        <w:tcW w:w="338" w:type="dxa"/>
+                        <w:tcBorders>
+                          <w:top w:val="nil"/>
+                          <w:left w:val="dashSmallGap" w:sz="4" w:space="0" w:color="auto"/>
+                          <w:bottom w:val="single" w:sz="4" w:space="0" w:color="000000"/>
+                          <w:right w:val="single" w:sz="8" w:space="0" w:color="000000"/>
+                        </w:tcBorders>
+                      </w:tcPr>
+                      <w:p>
+                        <w:pPr>
+                          <w:spacing w:after="0" w:line="240" w:lineRule="auto"/>
+                        </w:pPr>
+                      </w:p>
+                    </w:tc>
+                    <w:tc>
+                      <w:tcPr>
+                        <w:tcW w:w="338" w:type="dxa"/>
+                        <w:tcBorders>
+                          <w:top w:val="single" w:sz="4" w:space="0" w:color="000000"/>
+                          <w:left w:val="single" w:sz="8" w:space="0" w:color="000000"/>
+                          <w:bottom w:val="single" w:sz="4" w:space="0" w:color="000000"/>
+                          <w:right w:val="dashSmallGap" w:sz="4" w:space="0" w:color="auto"/>
+                        </w:tcBorders>
+                      </w:tcPr>
+                      <w:p>
+                        <w:pPr>
+                          <w:spacing w:after="0" w:line="240" w:lineRule="auto"/>
+                        </w:pPr>
+                      </w:p>
+                    </w:tc>
+                    <w:tc>
+                      <w:tcPr>
+                        <w:tcW w:w="338" w:type="dxa"/>
+                        <w:tcBorders>
+                          <w:top w:val="nil"/>
+                          <w:left w:val="dashSmallGap" w:sz="4" w:space="0" w:color="auto"/>
                           <w:right w:val="single" w:sz="8" w:space="0" w:color="000000"/>
                         </w:tcBorders>
                       </w:tcPr>
@@ -6205,33 +7608,18 @@
                         <w:tcBorders>
                           <w:top w:val="nil"/>
                           <w:left w:val="single" w:sz="8" w:space="0" w:color="000000"/>
-                          <w:right w:val="dashSmallGap" w:sz="4" w:space="0" w:color="auto"/>
-                        </w:tcBorders>
-                      </w:tcPr>
-                      <w:p>
-                        <w:pPr>
-                          <w:spacing w:after="0" w:line="240" w:lineRule="auto"/>
-                        </w:pPr>
-                      </w:p>
-                    </w:tc>
-                    <w:tc>
-                      <w:tcPr>
-                        <w:tcW w:w="338" w:type="dxa"/>
-                        <w:tcBorders>
-                          <w:top w:val="nil"/>
-                          <w:left w:val="dashSmallGap" w:sz="4" w:space="0" w:color="auto"/>
-                          <w:right w:val="single" w:sz="8" w:space="0" w:color="000000"/>
-                        </w:tcBorders>
-                      </w:tcPr>
-                      <w:p>
-                        <w:pPr>
-                          <w:spacing w:after="0" w:line="240" w:lineRule="auto"/>
-                        </w:pPr>
-                      </w:p>
-                    </w:tc>
-                    <w:tc>
-                      <w:tcPr>
-                        <w:tcW w:w="338" w:type="dxa"/>
+                          <w:right w:val="single" w:sz="8" w:space="0" w:color="000000"/>
+                        </w:tcBorders>
+                      </w:tcPr>
+                      <w:p>
+                        <w:pPr>
+                          <w:spacing w:after="0" w:line="240" w:lineRule="auto"/>
+                        </w:pPr>
+                      </w:p>
+                    </w:tc>
+                    <w:tc>
+                      <w:tcPr>
+                        <w:tcW w:w="337" w:type="dxa"/>
                         <w:tcBorders>
                           <w:top w:val="single" w:sz="8" w:space="0" w:color="000000"/>
                           <w:left w:val="single" w:sz="8" w:space="0" w:color="000000"/>
@@ -6246,7 +7634,7 @@
                     </w:tc>
                     <w:tc>
                       <w:tcPr>
-                        <w:tcW w:w="338" w:type="dxa"/>
+                        <w:tcW w:w="337" w:type="dxa"/>
                         <w:tcBorders>
                           <w:top w:val="nil"/>
                           <w:left w:val="single" w:sz="8" w:space="0" w:color="000000"/>
@@ -6308,53 +7696,25 @@
                       <w:tcPr>
                         <w:tcW w:w="337" w:type="dxa"/>
                         <w:tcBorders>
-                          <w:top w:val="nil"/>
-                          <w:left w:val="single" w:sz="8" w:space="0" w:color="000000"/>
-                          <w:right w:val="single" w:sz="8" w:space="0" w:color="000000"/>
-                        </w:tcBorders>
-                      </w:tcPr>
-                      <w:p>
-                        <w:pPr>
-                          <w:spacing w:after="0" w:line="240" w:lineRule="auto"/>
-                        </w:pPr>
-                      </w:p>
-                    </w:tc>
-                    <w:tc>
-                      <w:tcPr>
-                        <w:tcW w:w="337" w:type="dxa"/>
-                        <w:tcBorders>
                           <w:top w:val="single" w:sz="8" w:space="0" w:color="000000"/>
                           <w:left w:val="single" w:sz="8" w:space="0" w:color="000000"/>
-                          <w:right w:val="single" w:sz="8" w:space="0" w:color="000000"/>
-                        </w:tcBorders>
-                      </w:tcPr>
-                      <w:p>
-                        <w:pPr>
-                          <w:spacing w:after="0" w:line="240" w:lineRule="auto"/>
-                        </w:pPr>
-                      </w:p>
-                    </w:tc>
-                    <w:tc>
-                      <w:tcPr>
-                        <w:tcW w:w="337" w:type="dxa"/>
-                        <w:tcBorders>
-                          <w:top w:val="nil"/>
-                          <w:left w:val="single" w:sz="8" w:space="0" w:color="000000"/>
-                          <w:right w:val="single" w:sz="8" w:space="0" w:color="000000"/>
-                        </w:tcBorders>
-                      </w:tcPr>
-                      <w:p>
-                        <w:pPr>
-                          <w:spacing w:after="0" w:line="240" w:lineRule="auto"/>
-                        </w:pPr>
-                      </w:p>
-                    </w:tc>
-                    <w:tc>
-                      <w:tcPr>
-                        <w:tcW w:w="337" w:type="dxa"/>
-                        <w:tcBorders>
-                          <w:top w:val="single" w:sz="8" w:space="0" w:color="000000"/>
-                          <w:left w:val="single" w:sz="8" w:space="0" w:color="000000"/>
+                          <w:bottom w:val="single" w:sz="4" w:space="0" w:color="000000"/>
+                          <w:right w:val="single" w:sz="8" w:space="0" w:color="000000"/>
+                        </w:tcBorders>
+                      </w:tcPr>
+                      <w:p>
+                        <w:pPr>
+                          <w:spacing w:after="0" w:line="240" w:lineRule="auto"/>
+                        </w:pPr>
+                      </w:p>
+                    </w:tc>
+                    <w:tc>
+                      <w:tcPr>
+                        <w:tcW w:w="337" w:type="dxa"/>
+                        <w:tcBorders>
+                          <w:top w:val="nil"/>
+                          <w:left w:val="single" w:sz="8" w:space="0" w:color="000000"/>
+                          <w:bottom w:val="single" w:sz="4" w:space="0" w:color="000000"/>
                           <w:right w:val="single" w:sz="8" w:space="0" w:color="000000"/>
                         </w:tcBorders>
                       </w:tcPr>
@@ -6419,21 +7779,6 @@
                           <w:top w:val="single" w:sz="8" w:space="0" w:color="000000"/>
                           <w:left w:val="nil"/>
                           <w:bottom w:val="nil"/>
-                          <w:right w:val="dashSmallGap" w:sz="4" w:space="0" w:color="auto"/>
-                        </w:tcBorders>
-                      </w:tcPr>
-                      <w:p>
-                        <w:pPr>
-                          <w:spacing w:after="0" w:line="240" w:lineRule="auto"/>
-                        </w:pPr>
-                      </w:p>
-                    </w:tc>
-                    <w:tc>
-                      <w:tcPr>
-                        <w:tcW w:w="338" w:type="dxa"/>
-                        <w:tcBorders>
-                          <w:left w:val="dashSmallGap" w:sz="4" w:space="0" w:color="auto"/>
-                          <w:bottom w:val="nil"/>
                           <w:right w:val="single" w:sz="8" w:space="0" w:color="000000"/>
                         </w:tcBorders>
                       </w:tcPr>
@@ -6464,21 +7809,36 @@
                         <w:tcBorders>
                           <w:left w:val="single" w:sz="8" w:space="0" w:color="000000"/>
                           <w:bottom w:val="nil"/>
-                          <w:right w:val="single" w:sz="8" w:space="0" w:color="000000"/>
-                        </w:tcBorders>
-                      </w:tcPr>
-                      <w:p>
-                        <w:pPr>
-                          <w:spacing w:after="0" w:line="240" w:lineRule="auto"/>
-                        </w:pPr>
-                      </w:p>
-                    </w:tc>
-                    <w:tc>
-                      <w:tcPr>
-                        <w:tcW w:w="338" w:type="dxa"/>
-                        <w:tcBorders>
-                          <w:left w:val="single" w:sz="8" w:space="0" w:color="000000"/>
+                          <w:right w:val="dashSmallGap" w:sz="4" w:space="0" w:color="auto"/>
+                        </w:tcBorders>
+                      </w:tcPr>
+                      <w:p>
+                        <w:pPr>
+                          <w:spacing w:after="0" w:line="240" w:lineRule="auto"/>
+                        </w:pPr>
+                      </w:p>
+                    </w:tc>
+                    <w:tc>
+                      <w:tcPr>
+                        <w:tcW w:w="338" w:type="dxa"/>
+                        <w:tcBorders>
+                          <w:left w:val="dashSmallGap" w:sz="4" w:space="0" w:color="auto"/>
                           <w:bottom w:val="single" w:sz="8" w:space="0" w:color="000000"/>
+                          <w:right w:val="single" w:sz="8" w:space="0" w:color="000000"/>
+                        </w:tcBorders>
+                      </w:tcPr>
+                      <w:p>
+                        <w:pPr>
+                          <w:spacing w:after="0" w:line="240" w:lineRule="auto"/>
+                        </w:pPr>
+                      </w:p>
+                    </w:tc>
+                    <w:tc>
+                      <w:tcPr>
+                        <w:tcW w:w="338" w:type="dxa"/>
+                        <w:tcBorders>
+                          <w:left w:val="single" w:sz="8" w:space="0" w:color="000000"/>
+                          <w:bottom w:val="nil"/>
                           <w:right w:val="dashSmallGap" w:sz="4" w:space="0" w:color="auto"/>
                         </w:tcBorders>
                       </w:tcPr>
@@ -6613,22 +7973,22 @@
                         <w:tcW w:w="337" w:type="dxa"/>
                         <w:tcBorders>
                           <w:left w:val="single" w:sz="8" w:space="0" w:color="000000"/>
+                          <w:bottom w:val="nil"/>
+                          <w:right w:val="single" w:sz="8" w:space="0" w:color="000000"/>
+                        </w:tcBorders>
+                      </w:tcPr>
+                      <w:p>
+                        <w:pPr>
+                          <w:spacing w:after="0" w:line="240" w:lineRule="auto"/>
+                        </w:pPr>
+                      </w:p>
+                    </w:tc>
+                    <w:tc>
+                      <w:tcPr>
+                        <w:tcW w:w="337" w:type="dxa"/>
+                        <w:tcBorders>
+                          <w:left w:val="single" w:sz="8" w:space="0" w:color="000000"/>
                           <w:bottom w:val="single" w:sz="8" w:space="0" w:color="000000"/>
-                          <w:right w:val="single" w:sz="8" w:space="0" w:color="000000"/>
-                        </w:tcBorders>
-                      </w:tcPr>
-                      <w:p>
-                        <w:pPr>
-                          <w:spacing w:after="0" w:line="240" w:lineRule="auto"/>
-                        </w:pPr>
-                      </w:p>
-                    </w:tc>
-                    <w:tc>
-                      <w:tcPr>
-                        <w:tcW w:w="337" w:type="dxa"/>
-                        <w:tcBorders>
-                          <w:left w:val="single" w:sz="8" w:space="0" w:color="000000"/>
-                          <w:bottom w:val="nil"/>
                           <w:right w:val="single" w:sz="8" w:space="0" w:color="000000"/>
                         </w:tcBorders>
                       </w:tcPr>
@@ -6706,22 +8066,6 @@
                       <w:tcPr>
                         <w:tcW w:w="338" w:type="dxa"/>
                         <w:tcBorders>
-                          <w:top w:val="nil"/>
-                          <w:left w:val="dashSmallGap" w:sz="4" w:space="0" w:color="auto"/>
-                          <w:bottom w:val="nil"/>
-                          <w:right w:val="dashSmallGap" w:sz="4" w:space="0" w:color="auto"/>
-                        </w:tcBorders>
-                      </w:tcPr>
-                      <w:p>
-                        <w:pPr>
-                          <w:spacing w:after="0" w:line="240" w:lineRule="auto"/>
-                        </w:pPr>
-                      </w:p>
-                    </w:tc>
-                    <w:tc>
-                      <w:tcPr>
-                        <w:tcW w:w="338" w:type="dxa"/>
-                        <w:tcBorders>
                           <w:top w:val="single" w:sz="8" w:space="0" w:color="000000"/>
                           <w:left w:val="dashSmallGap" w:sz="4" w:space="0" w:color="auto"/>
                           <w:bottom w:val="nil"/>
@@ -6770,6 +8114,22 @@
                       <w:tcPr>
                         <w:tcW w:w="338" w:type="dxa"/>
                         <w:tcBorders>
+                          <w:top w:val="nil"/>
+                          <w:left w:val="dashSmallGap" w:sz="4" w:space="0" w:color="auto"/>
+                          <w:bottom w:val="nil"/>
+                          <w:right w:val="dashSmallGap" w:sz="4" w:space="0" w:color="auto"/>
+                        </w:tcBorders>
+                      </w:tcPr>
+                      <w:p>
+                        <w:pPr>
+                          <w:spacing w:after="0" w:line="240" w:lineRule="auto"/>
+                        </w:pPr>
+                      </w:p>
+                    </w:tc>
+                    <w:tc>
+                      <w:tcPr>
+                        <w:tcW w:w="338" w:type="dxa"/>
+                        <w:tcBorders>
                           <w:top w:val="single" w:sz="8" w:space="0" w:color="000000"/>
                           <w:left w:val="dashSmallGap" w:sz="4" w:space="0" w:color="auto"/>
                           <w:bottom w:val="nil"/>
@@ -6898,23 +8258,23 @@
                       <w:tcPr>
                         <w:tcW w:w="337" w:type="dxa"/>
                         <w:tcBorders>
+                          <w:top w:val="nil"/>
+                          <w:left w:val="dashSmallGap" w:sz="4" w:space="0" w:color="auto"/>
+                          <w:bottom w:val="nil"/>
+                          <w:right w:val="dashSmallGap" w:sz="4" w:space="0" w:color="auto"/>
+                        </w:tcBorders>
+                      </w:tcPr>
+                      <w:p>
+                        <w:pPr>
+                          <w:spacing w:after="0" w:line="240" w:lineRule="auto"/>
+                        </w:pPr>
+                      </w:p>
+                    </w:tc>
+                    <w:tc>
+                      <w:tcPr>
+                        <w:tcW w:w="337" w:type="dxa"/>
+                        <w:tcBorders>
                           <w:top w:val="single" w:sz="8" w:space="0" w:color="000000"/>
-                          <w:left w:val="dashSmallGap" w:sz="4" w:space="0" w:color="auto"/>
-                          <w:bottom w:val="nil"/>
-                          <w:right w:val="dashSmallGap" w:sz="4" w:space="0" w:color="auto"/>
-                        </w:tcBorders>
-                      </w:tcPr>
-                      <w:p>
-                        <w:pPr>
-                          <w:spacing w:after="0" w:line="240" w:lineRule="auto"/>
-                        </w:pPr>
-                      </w:p>
-                    </w:tc>
-                    <w:tc>
-                      <w:tcPr>
-                        <w:tcW w:w="337" w:type="dxa"/>
-                        <w:tcBorders>
-                          <w:top w:val="nil"/>
                           <w:left w:val="dashSmallGap" w:sz="4" w:space="0" w:color="auto"/>
                           <w:bottom w:val="nil"/>
                           <w:right w:val="dashSmallGap" w:sz="4" w:space="0" w:color="auto"/>
@@ -6995,6 +8355,132 @@
                     <w:tc>
                       <w:tcPr>
                         <w:tcW w:w="676" w:type="dxa"/>
+                        <w:gridSpan w:val="2"/>
+                        <w:tcBorders>
+                          <w:top w:val="nil"/>
+                          <w:left w:val="nil"/>
+                          <w:bottom w:val="nil"/>
+                          <w:right w:val="nil"/>
+                        </w:tcBorders>
+                      </w:tcPr>
+                      <w:p>
+                        <w:pPr>
+                          <w:spacing w:after="0" w:line="240" w:lineRule="auto"/>
+                          <w:jc w:val="center"/>
+                        </w:pPr>
+                        <w:r>
+                          <w:t>X</w:t>
+                        </w:r>
+                      </w:p>
+                    </w:tc>
+                    <w:tc>
+                      <w:tcPr>
+                        <w:tcW w:w="676" w:type="dxa"/>
+                        <w:gridSpan w:val="2"/>
+                        <w:tcBorders>
+                          <w:top w:val="nil"/>
+                          <w:left w:val="nil"/>
+                          <w:bottom w:val="nil"/>
+                          <w:right w:val="nil"/>
+                        </w:tcBorders>
+                      </w:tcPr>
+                      <w:p>
+                        <w:pPr>
+                          <w:spacing w:after="0" w:line="240" w:lineRule="auto"/>
+                          <w:jc w:val="center"/>
+                        </w:pPr>
+                        <w:r>
+                          <w:t>X</w:t>
+                        </w:r>
+                      </w:p>
+                    </w:tc>
+                    <w:tc>
+                      <w:tcPr>
+                        <w:tcW w:w="676" w:type="dxa"/>
+                        <w:gridSpan w:val="2"/>
+                        <w:tcBorders>
+                          <w:top w:val="nil"/>
+                          <w:left w:val="nil"/>
+                          <w:bottom w:val="nil"/>
+                          <w:right w:val="nil"/>
+                        </w:tcBorders>
+                      </w:tcPr>
+                      <w:p>
+                        <w:pPr>
+                          <w:spacing w:after="0" w:line="240" w:lineRule="auto"/>
+                          <w:jc w:val="center"/>
+                        </w:pPr>
+                        <w:r>
+                          <w:t>0</w:t>
+                        </w:r>
+                      </w:p>
+                    </w:tc>
+                    <w:tc>
+                      <w:tcPr>
+                        <w:tcW w:w="675" w:type="dxa"/>
+                        <w:gridSpan w:val="2"/>
+                        <w:tcBorders>
+                          <w:top w:val="nil"/>
+                          <w:left w:val="nil"/>
+                          <w:bottom w:val="nil"/>
+                          <w:right w:val="nil"/>
+                        </w:tcBorders>
+                      </w:tcPr>
+                      <w:p>
+                        <w:pPr>
+                          <w:spacing w:after="0" w:line="240" w:lineRule="auto"/>
+                          <w:jc w:val="center"/>
+                        </w:pPr>
+                        <w:r>
+                          <w:t>0</w:t>
+                        </w:r>
+                      </w:p>
+                    </w:tc>
+                    <w:tc>
+                      <w:tcPr>
+                        <w:tcW w:w="674" w:type="dxa"/>
+                        <w:gridSpan w:val="2"/>
+                        <w:tcBorders>
+                          <w:top w:val="nil"/>
+                          <w:left w:val="nil"/>
+                          <w:bottom w:val="nil"/>
+                          <w:right w:val="nil"/>
+                        </w:tcBorders>
+                      </w:tcPr>
+                      <w:p>
+                        <w:pPr>
+                          <w:spacing w:after="0" w:line="240" w:lineRule="auto"/>
+                          <w:jc w:val="center"/>
+                        </w:pPr>
+                        <w:r>
+                          <w:t>0</w:t>
+                        </w:r>
+                      </w:p>
+                    </w:tc>
+                    <w:tc>
+                      <w:tcPr>
+                        <w:tcW w:w="674" w:type="dxa"/>
+                        <w:gridSpan w:val="2"/>
+                        <w:tcBorders>
+                          <w:top w:val="nil"/>
+                          <w:left w:val="nil"/>
+                          <w:bottom w:val="nil"/>
+                          <w:right w:val="nil"/>
+                        </w:tcBorders>
+                      </w:tcPr>
+                      <w:p>
+                        <w:pPr>
+                          <w:spacing w:after="0" w:line="240" w:lineRule="auto"/>
+                          <w:jc w:val="center"/>
+                        </w:pPr>
+                        <w:r>
+                          <w:t>0</w:t>
+                        </w:r>
+                      </w:p>
+                    </w:tc>
+                    <w:tc>
+                      <w:tcPr>
+                        <w:tcW w:w="674" w:type="dxa"/>
                         <w:gridSpan w:val="2"/>
                         <w:tcBorders>
                           <w:top w:val="nil"/>
@@ -7015,28 +8501,7 @@
                     </w:tc>
                     <w:tc>
                       <w:tcPr>
-                        <w:tcW w:w="676" w:type="dxa"/>
-                        <w:gridSpan w:val="2"/>
-                        <w:tcBorders>
-                          <w:top w:val="nil"/>
-                          <w:left w:val="nil"/>
-                          <w:bottom w:val="nil"/>
-                          <w:right w:val="nil"/>
-                        </w:tcBorders>
-                      </w:tcPr>
-                      <w:p>
-                        <w:pPr>
-                          <w:spacing w:after="0" w:line="240" w:lineRule="auto"/>
-                          <w:jc w:val="center"/>
-                        </w:pPr>
-                        <w:r>
-                          <w:t>1</w:t>
-                        </w:r>
-                      </w:p>
-                    </w:tc>
-                    <w:tc>
-                      <w:tcPr>
-                        <w:tcW w:w="676" w:type="dxa"/>
+                        <w:tcW w:w="674" w:type="dxa"/>
                         <w:gridSpan w:val="2"/>
                         <w:tcBorders>
                           <w:top w:val="nil"/>
@@ -7052,111 +8517,6 @@
                         </w:pPr>
                         <w:r>
                           <w:t>0</w:t>
-                        </w:r>
-                      </w:p>
-                    </w:tc>
-                    <w:tc>
-                      <w:tcPr>
-                        <w:tcW w:w="675" w:type="dxa"/>
-                        <w:gridSpan w:val="2"/>
-                        <w:tcBorders>
-                          <w:top w:val="nil"/>
-                          <w:left w:val="nil"/>
-                          <w:bottom w:val="nil"/>
-                          <w:right w:val="nil"/>
-                        </w:tcBorders>
-                      </w:tcPr>
-                      <w:p>
-                        <w:pPr>
-                          <w:spacing w:after="0" w:line="240" w:lineRule="auto"/>
-                          <w:jc w:val="center"/>
-                        </w:pPr>
-                        <w:r>
-                          <w:t>0</w:t>
-                        </w:r>
-                      </w:p>
-                    </w:tc>
-                    <w:tc>
-                      <w:tcPr>
-                        <w:tcW w:w="674" w:type="dxa"/>
-                        <w:gridSpan w:val="2"/>
-                        <w:tcBorders>
-                          <w:top w:val="nil"/>
-                          <w:left w:val="nil"/>
-                          <w:bottom w:val="nil"/>
-                          <w:right w:val="nil"/>
-                        </w:tcBorders>
-                      </w:tcPr>
-                      <w:p>
-                        <w:pPr>
-                          <w:spacing w:after="0" w:line="240" w:lineRule="auto"/>
-                          <w:jc w:val="center"/>
-                        </w:pPr>
-                        <w:r>
-                          <w:t>0</w:t>
-                        </w:r>
-                      </w:p>
-                    </w:tc>
-                    <w:tc>
-                      <w:tcPr>
-                        <w:tcW w:w="674" w:type="dxa"/>
-                        <w:gridSpan w:val="2"/>
-                        <w:tcBorders>
-                          <w:top w:val="nil"/>
-                          <w:left w:val="nil"/>
-                          <w:bottom w:val="nil"/>
-                          <w:right w:val="nil"/>
-                        </w:tcBorders>
-                      </w:tcPr>
-                      <w:p>
-                        <w:pPr>
-                          <w:spacing w:after="0" w:line="240" w:lineRule="auto"/>
-                          <w:jc w:val="center"/>
-                        </w:pPr>
-                        <w:r>
-                          <w:t>0</w:t>
-                        </w:r>
-                      </w:p>
-                    </w:tc>
-                    <w:tc>
-                      <w:tcPr>
-                        <w:tcW w:w="674" w:type="dxa"/>
-                        <w:gridSpan w:val="2"/>
-                        <w:tcBorders>
-                          <w:top w:val="nil"/>
-                          <w:left w:val="nil"/>
-                          <w:bottom w:val="nil"/>
-                          <w:right w:val="nil"/>
-                        </w:tcBorders>
-                      </w:tcPr>
-                      <w:p>
-                        <w:pPr>
-                          <w:spacing w:after="0" w:line="240" w:lineRule="auto"/>
-                          <w:jc w:val="center"/>
-                        </w:pPr>
-                        <w:r>
-                          <w:t>X</w:t>
-                        </w:r>
-                      </w:p>
-                    </w:tc>
-                    <w:tc>
-                      <w:tcPr>
-                        <w:tcW w:w="674" w:type="dxa"/>
-                        <w:gridSpan w:val="2"/>
-                        <w:tcBorders>
-                          <w:top w:val="nil"/>
-                          <w:left w:val="nil"/>
-                          <w:bottom w:val="nil"/>
-                          <w:right w:val="nil"/>
-                        </w:tcBorders>
-                      </w:tcPr>
-                      <w:p>
-                        <w:pPr>
-                          <w:spacing w:after="0" w:line="240" w:lineRule="auto"/>
-                          <w:jc w:val="center"/>
-                        </w:pPr>
-                        <w:r>
-                          <w:t>X</w:t>
                         </w:r>
                       </w:p>
                     </w:tc>
@@ -7189,1415 +8549,6 @@
     </w:p>
     <w:p>
       <w:pPr>
-        <w:jc w:val="center"/>
-      </w:pPr>
-      <w:r>
-        <w:rPr>
-          <w:b/>
-        </w:rPr>
-        <w:t xml:space="preserve">Figure </w:t>
-      </w:r>
-      <w:r>
-        <w:rPr>
-          <w:b/>
-        </w:rPr>
-        <w:t>7</w:t>
-      </w:r>
-      <w:r>
-        <w:t xml:space="preserve">: </w:t>
-      </w:r>
-      <w:r>
-        <w:rPr>
-          <w:i/>
-        </w:rPr>
-        <w:t>ID_DAT control field</w:t>
-      </w:r>
-    </w:p>
-    <w:p>
-      <w:pPr>
-        <w:pStyle w:val="NoSpacing"/>
-        <w:jc w:val="center"/>
-      </w:pPr>
-      <w:r>
-        <w:pict>
-          <v:shape id="_x0000_s1085" type="#_x0000_t202" style="width:308.1pt;height:77.95pt;mso-left-percent:-10001;mso-top-percent:-10001;mso-position-horizontal:absolute;mso-position-horizontal-relative:char;mso-position-vertical:absolute;mso-position-vertical-relative:line;mso-left-percent:-10001;mso-top-percent:-10001">
-            <v:textbox>
-              <w:txbxContent>
-                <w:tbl>
-                  <w:tblPr>
-                    <w:tblW w:w="0" w:type="auto"/>
-                    <w:tblBorders>
-                      <w:top w:val="single" w:sz="4" w:space="0" w:color="000000"/>
-                      <w:left w:val="single" w:sz="4" w:space="0" w:color="000000"/>
-                      <w:bottom w:val="single" w:sz="4" w:space="0" w:color="000000"/>
-                      <w:right w:val="single" w:sz="4" w:space="0" w:color="000000"/>
-                      <w:insideH w:val="single" w:sz="4" w:space="0" w:color="000000"/>
-                      <w:insideV w:val="single" w:sz="4" w:space="0" w:color="000000"/>
-                    </w:tblBorders>
-                    <w:tblLook w:val="00A0"/>
-                  </w:tblPr>
-                  <w:tblGrid>
-                    <w:gridCol w:w="338"/>
-                    <w:gridCol w:w="338"/>
-                    <w:gridCol w:w="338"/>
-                    <w:gridCol w:w="338"/>
-                    <w:gridCol w:w="338"/>
-                    <w:gridCol w:w="338"/>
-                    <w:gridCol w:w="338"/>
-                    <w:gridCol w:w="338"/>
-                    <w:gridCol w:w="337"/>
-                    <w:gridCol w:w="337"/>
-                    <w:gridCol w:w="337"/>
-                    <w:gridCol w:w="337"/>
-                    <w:gridCol w:w="337"/>
-                    <w:gridCol w:w="337"/>
-                    <w:gridCol w:w="337"/>
-                    <w:gridCol w:w="337"/>
-                    <w:gridCol w:w="337"/>
-                    <w:gridCol w:w="337"/>
-                  </w:tblGrid>
-                  <w:tr>
-                    <w:tc>
-                      <w:tcPr>
-                        <w:tcW w:w="338" w:type="dxa"/>
-                        <w:tcBorders>
-                          <w:top w:val="nil"/>
-                          <w:left w:val="nil"/>
-                          <w:bottom w:val="nil"/>
-                          <w:right w:val="dashSmallGap" w:sz="4" w:space="0" w:color="auto"/>
-                        </w:tcBorders>
-                      </w:tcPr>
-                      <w:p>
-                        <w:pPr>
-                          <w:spacing w:after="0" w:line="240" w:lineRule="auto"/>
-                        </w:pPr>
-                      </w:p>
-                    </w:tc>
-                    <w:tc>
-                      <w:tcPr>
-                        <w:tcW w:w="338" w:type="dxa"/>
-                        <w:tcBorders>
-                          <w:top w:val="nil"/>
-                          <w:left w:val="dashSmallGap" w:sz="4" w:space="0" w:color="auto"/>
-                          <w:bottom w:val="nil"/>
-                          <w:right w:val="dashSmallGap" w:sz="4" w:space="0" w:color="auto"/>
-                        </w:tcBorders>
-                      </w:tcPr>
-                      <w:p>
-                        <w:pPr>
-                          <w:spacing w:after="0" w:line="240" w:lineRule="auto"/>
-                        </w:pPr>
-                      </w:p>
-                    </w:tc>
-                    <w:tc>
-                      <w:tcPr>
-                        <w:tcW w:w="338" w:type="dxa"/>
-                        <w:tcBorders>
-                          <w:top w:val="nil"/>
-                          <w:left w:val="dashSmallGap" w:sz="4" w:space="0" w:color="auto"/>
-                          <w:bottom w:val="single" w:sz="8" w:space="0" w:color="000000"/>
-                          <w:right w:val="dashSmallGap" w:sz="4" w:space="0" w:color="auto"/>
-                        </w:tcBorders>
-                      </w:tcPr>
-                      <w:p>
-                        <w:pPr>
-                          <w:spacing w:after="0" w:line="240" w:lineRule="auto"/>
-                        </w:pPr>
-                      </w:p>
-                    </w:tc>
-                    <w:tc>
-                      <w:tcPr>
-                        <w:tcW w:w="338" w:type="dxa"/>
-                        <w:tcBorders>
-                          <w:top w:val="nil"/>
-                          <w:left w:val="dashSmallGap" w:sz="4" w:space="0" w:color="auto"/>
-                          <w:bottom w:val="single" w:sz="8" w:space="0" w:color="000000"/>
-                          <w:right w:val="dashSmallGap" w:sz="4" w:space="0" w:color="auto"/>
-                        </w:tcBorders>
-                      </w:tcPr>
-                      <w:p>
-                        <w:pPr>
-                          <w:spacing w:after="0" w:line="240" w:lineRule="auto"/>
-                        </w:pPr>
-                      </w:p>
-                    </w:tc>
-                    <w:tc>
-                      <w:tcPr>
-                        <w:tcW w:w="338" w:type="dxa"/>
-                        <w:tcBorders>
-                          <w:top w:val="nil"/>
-                          <w:left w:val="dashSmallGap" w:sz="4" w:space="0" w:color="auto"/>
-                          <w:bottom w:val="nil"/>
-                          <w:right w:val="dashSmallGap" w:sz="4" w:space="0" w:color="auto"/>
-                        </w:tcBorders>
-                      </w:tcPr>
-                      <w:p>
-                        <w:pPr>
-                          <w:spacing w:after="0" w:line="240" w:lineRule="auto"/>
-                        </w:pPr>
-                      </w:p>
-                    </w:tc>
-                    <w:tc>
-                      <w:tcPr>
-                        <w:tcW w:w="338" w:type="dxa"/>
-                        <w:tcBorders>
-                          <w:top w:val="nil"/>
-                          <w:left w:val="dashSmallGap" w:sz="4" w:space="0" w:color="auto"/>
-                          <w:bottom w:val="nil"/>
-                          <w:right w:val="dashSmallGap" w:sz="4" w:space="0" w:color="auto"/>
-                        </w:tcBorders>
-                      </w:tcPr>
-                      <w:p>
-                        <w:pPr>
-                          <w:spacing w:after="0" w:line="240" w:lineRule="auto"/>
-                        </w:pPr>
-                      </w:p>
-                    </w:tc>
-                    <w:tc>
-                      <w:tcPr>
-                        <w:tcW w:w="338" w:type="dxa"/>
-                        <w:tcBorders>
-                          <w:top w:val="nil"/>
-                          <w:left w:val="dashSmallGap" w:sz="4" w:space="0" w:color="auto"/>
-                          <w:bottom w:val="single" w:sz="8" w:space="0" w:color="000000"/>
-                          <w:right w:val="dashSmallGap" w:sz="4" w:space="0" w:color="auto"/>
-                        </w:tcBorders>
-                      </w:tcPr>
-                      <w:p>
-                        <w:pPr>
-                          <w:spacing w:after="0" w:line="240" w:lineRule="auto"/>
-                        </w:pPr>
-                      </w:p>
-                    </w:tc>
-                    <w:tc>
-                      <w:tcPr>
-                        <w:tcW w:w="338" w:type="dxa"/>
-                        <w:tcBorders>
-                          <w:top w:val="nil"/>
-                          <w:left w:val="dashSmallGap" w:sz="4" w:space="0" w:color="auto"/>
-                          <w:bottom w:val="nil"/>
-                          <w:right w:val="dashSmallGap" w:sz="4" w:space="0" w:color="auto"/>
-                        </w:tcBorders>
-                      </w:tcPr>
-                      <w:p>
-                        <w:pPr>
-                          <w:spacing w:after="0" w:line="240" w:lineRule="auto"/>
-                        </w:pPr>
-                      </w:p>
-                    </w:tc>
-                    <w:tc>
-                      <w:tcPr>
-                        <w:tcW w:w="337" w:type="dxa"/>
-                        <w:tcBorders>
-                          <w:top w:val="nil"/>
-                          <w:left w:val="dashSmallGap" w:sz="4" w:space="0" w:color="auto"/>
-                          <w:bottom w:val="single" w:sz="8" w:space="0" w:color="000000"/>
-                          <w:right w:val="dashSmallGap" w:sz="4" w:space="0" w:color="auto"/>
-                        </w:tcBorders>
-                      </w:tcPr>
-                      <w:p>
-                        <w:pPr>
-                          <w:spacing w:after="0" w:line="240" w:lineRule="auto"/>
-                        </w:pPr>
-                      </w:p>
-                    </w:tc>
-                    <w:tc>
-                      <w:tcPr>
-                        <w:tcW w:w="337" w:type="dxa"/>
-                        <w:tcBorders>
-                          <w:top w:val="nil"/>
-                          <w:left w:val="dashSmallGap" w:sz="4" w:space="0" w:color="auto"/>
-                          <w:bottom w:val="nil"/>
-                          <w:right w:val="dashSmallGap" w:sz="4" w:space="0" w:color="auto"/>
-                        </w:tcBorders>
-                      </w:tcPr>
-                      <w:p>
-                        <w:pPr>
-                          <w:spacing w:after="0" w:line="240" w:lineRule="auto"/>
-                        </w:pPr>
-                      </w:p>
-                    </w:tc>
-                    <w:tc>
-                      <w:tcPr>
-                        <w:tcW w:w="337" w:type="dxa"/>
-                        <w:tcBorders>
-                          <w:top w:val="nil"/>
-                          <w:left w:val="dashSmallGap" w:sz="4" w:space="0" w:color="auto"/>
-                          <w:bottom w:val="single" w:sz="8" w:space="0" w:color="000000"/>
-                          <w:right w:val="dashSmallGap" w:sz="4" w:space="0" w:color="auto"/>
-                        </w:tcBorders>
-                      </w:tcPr>
-                      <w:p>
-                        <w:pPr>
-                          <w:spacing w:after="0" w:line="240" w:lineRule="auto"/>
-                        </w:pPr>
-                      </w:p>
-                    </w:tc>
-                    <w:tc>
-                      <w:tcPr>
-                        <w:tcW w:w="337" w:type="dxa"/>
-                        <w:tcBorders>
-                          <w:top w:val="nil"/>
-                          <w:left w:val="dashSmallGap" w:sz="4" w:space="0" w:color="auto"/>
-                          <w:bottom w:val="nil"/>
-                          <w:right w:val="dashSmallGap" w:sz="4" w:space="0" w:color="auto"/>
-                        </w:tcBorders>
-                      </w:tcPr>
-                      <w:p>
-                        <w:pPr>
-                          <w:spacing w:after="0" w:line="240" w:lineRule="auto"/>
-                        </w:pPr>
-                      </w:p>
-                    </w:tc>
-                    <w:tc>
-                      <w:tcPr>
-                        <w:tcW w:w="337" w:type="dxa"/>
-                        <w:tcBorders>
-                          <w:top w:val="nil"/>
-                          <w:left w:val="dashSmallGap" w:sz="4" w:space="0" w:color="auto"/>
-                          <w:bottom w:val="single" w:sz="8" w:space="0" w:color="000000"/>
-                          <w:right w:val="dashSmallGap" w:sz="4" w:space="0" w:color="auto"/>
-                        </w:tcBorders>
-                      </w:tcPr>
-                      <w:p>
-                        <w:pPr>
-                          <w:spacing w:after="0" w:line="240" w:lineRule="auto"/>
-                        </w:pPr>
-                      </w:p>
-                    </w:tc>
-                    <w:tc>
-                      <w:tcPr>
-                        <w:tcW w:w="337" w:type="dxa"/>
-                        <w:tcBorders>
-                          <w:top w:val="nil"/>
-                          <w:left w:val="dashSmallGap" w:sz="4" w:space="0" w:color="auto"/>
-                          <w:bottom w:val="nil"/>
-                          <w:right w:val="dashSmallGap" w:sz="4" w:space="0" w:color="auto"/>
-                        </w:tcBorders>
-                      </w:tcPr>
-                      <w:p>
-                        <w:pPr>
-                          <w:spacing w:after="0" w:line="240" w:lineRule="auto"/>
-                        </w:pPr>
-                      </w:p>
-                    </w:tc>
-                    <w:tc>
-                      <w:tcPr>
-                        <w:tcW w:w="337" w:type="dxa"/>
-                        <w:tcBorders>
-                          <w:top w:val="nil"/>
-                          <w:left w:val="dashSmallGap" w:sz="4" w:space="0" w:color="auto"/>
-                          <w:bottom w:val="single" w:sz="8" w:space="0" w:color="000000"/>
-                          <w:right w:val="dashSmallGap" w:sz="4" w:space="0" w:color="auto"/>
-                        </w:tcBorders>
-                      </w:tcPr>
-                      <w:p>
-                        <w:pPr>
-                          <w:spacing w:after="0" w:line="240" w:lineRule="auto"/>
-                        </w:pPr>
-                      </w:p>
-                    </w:tc>
-                    <w:tc>
-                      <w:tcPr>
-                        <w:tcW w:w="337" w:type="dxa"/>
-                        <w:tcBorders>
-                          <w:top w:val="nil"/>
-                          <w:left w:val="dashSmallGap" w:sz="4" w:space="0" w:color="auto"/>
-                          <w:bottom w:val="nil"/>
-                          <w:right w:val="dashSmallGap" w:sz="4" w:space="0" w:color="auto"/>
-                        </w:tcBorders>
-                      </w:tcPr>
-                      <w:p>
-                        <w:pPr>
-                          <w:spacing w:after="0" w:line="240" w:lineRule="auto"/>
-                        </w:pPr>
-                      </w:p>
-                    </w:tc>
-                    <w:tc>
-                      <w:tcPr>
-                        <w:tcW w:w="337" w:type="dxa"/>
-                        <w:tcBorders>
-                          <w:top w:val="nil"/>
-                          <w:left w:val="dashSmallGap" w:sz="4" w:space="0" w:color="auto"/>
-                          <w:bottom w:val="single" w:sz="8" w:space="0" w:color="000000"/>
-                          <w:right w:val="dashSmallGap" w:sz="4" w:space="0" w:color="auto"/>
-                        </w:tcBorders>
-                      </w:tcPr>
-                      <w:p>
-                        <w:pPr>
-                          <w:spacing w:after="0" w:line="240" w:lineRule="auto"/>
-                        </w:pPr>
-                      </w:p>
-                    </w:tc>
-                    <w:tc>
-                      <w:tcPr>
-                        <w:tcW w:w="337" w:type="dxa"/>
-                        <w:tcBorders>
-                          <w:top w:val="nil"/>
-                          <w:left w:val="dashSmallGap" w:sz="4" w:space="0" w:color="auto"/>
-                          <w:bottom w:val="nil"/>
-                          <w:right w:val="nil"/>
-                        </w:tcBorders>
-                      </w:tcPr>
-                      <w:p>
-                        <w:pPr>
-                          <w:spacing w:after="0" w:line="240" w:lineRule="auto"/>
-                        </w:pPr>
-                      </w:p>
-                    </w:tc>
-                  </w:tr>
-                  <w:tr>
-                    <w:tc>
-                      <w:tcPr>
-                        <w:tcW w:w="338" w:type="dxa"/>
-                        <w:tcBorders>
-                          <w:top w:val="nil"/>
-                          <w:left w:val="nil"/>
-                          <w:bottom w:val="single" w:sz="8" w:space="0" w:color="000000"/>
-                          <w:right w:val="dashSmallGap" w:sz="4" w:space="0" w:color="auto"/>
-                        </w:tcBorders>
-                      </w:tcPr>
-                      <w:p>
-                        <w:pPr>
-                          <w:spacing w:after="0" w:line="240" w:lineRule="auto"/>
-                        </w:pPr>
-                      </w:p>
-                    </w:tc>
-                    <w:tc>
-                      <w:tcPr>
-                        <w:tcW w:w="338" w:type="dxa"/>
-                        <w:tcBorders>
-                          <w:top w:val="nil"/>
-                          <w:left w:val="dashSmallGap" w:sz="4" w:space="0" w:color="auto"/>
-                          <w:right w:val="single" w:sz="8" w:space="0" w:color="000000"/>
-                        </w:tcBorders>
-                      </w:tcPr>
-                      <w:p>
-                        <w:pPr>
-                          <w:spacing w:after="0" w:line="240" w:lineRule="auto"/>
-                        </w:pPr>
-                      </w:p>
-                    </w:tc>
-                    <w:tc>
-                      <w:tcPr>
-                        <w:tcW w:w="338" w:type="dxa"/>
-                        <w:tcBorders>
-                          <w:top w:val="single" w:sz="8" w:space="0" w:color="000000"/>
-                          <w:left w:val="single" w:sz="8" w:space="0" w:color="000000"/>
-                          <w:right w:val="dashSmallGap" w:sz="4" w:space="0" w:color="auto"/>
-                        </w:tcBorders>
-                      </w:tcPr>
-                      <w:p>
-                        <w:pPr>
-                          <w:spacing w:after="0" w:line="240" w:lineRule="auto"/>
-                        </w:pPr>
-                      </w:p>
-                    </w:tc>
-                    <w:tc>
-                      <w:tcPr>
-                        <w:tcW w:w="338" w:type="dxa"/>
-                        <w:tcBorders>
-                          <w:top w:val="single" w:sz="8" w:space="0" w:color="000000"/>
-                          <w:left w:val="dashSmallGap" w:sz="4" w:space="0" w:color="auto"/>
-                          <w:right w:val="single" w:sz="8" w:space="0" w:color="000000"/>
-                        </w:tcBorders>
-                      </w:tcPr>
-                      <w:p>
-                        <w:pPr>
-                          <w:spacing w:after="0" w:line="240" w:lineRule="auto"/>
-                        </w:pPr>
-                      </w:p>
-                    </w:tc>
-                    <w:tc>
-                      <w:tcPr>
-                        <w:tcW w:w="338" w:type="dxa"/>
-                        <w:tcBorders>
-                          <w:top w:val="nil"/>
-                          <w:left w:val="single" w:sz="8" w:space="0" w:color="000000"/>
-                          <w:right w:val="dashSmallGap" w:sz="4" w:space="0" w:color="auto"/>
-                        </w:tcBorders>
-                      </w:tcPr>
-                      <w:p>
-                        <w:pPr>
-                          <w:spacing w:after="0" w:line="240" w:lineRule="auto"/>
-                        </w:pPr>
-                      </w:p>
-                    </w:tc>
-                    <w:tc>
-                      <w:tcPr>
-                        <w:tcW w:w="338" w:type="dxa"/>
-                        <w:tcBorders>
-                          <w:top w:val="nil"/>
-                          <w:left w:val="dashSmallGap" w:sz="4" w:space="0" w:color="auto"/>
-                          <w:right w:val="single" w:sz="8" w:space="0" w:color="000000"/>
-                        </w:tcBorders>
-                      </w:tcPr>
-                      <w:p>
-                        <w:pPr>
-                          <w:spacing w:after="0" w:line="240" w:lineRule="auto"/>
-                        </w:pPr>
-                      </w:p>
-                    </w:tc>
-                    <w:tc>
-                      <w:tcPr>
-                        <w:tcW w:w="338" w:type="dxa"/>
-                        <w:tcBorders>
-                          <w:top w:val="single" w:sz="8" w:space="0" w:color="000000"/>
-                          <w:left w:val="single" w:sz="8" w:space="0" w:color="000000"/>
-                          <w:right w:val="single" w:sz="8" w:space="0" w:color="000000"/>
-                        </w:tcBorders>
-                      </w:tcPr>
-                      <w:p>
-                        <w:pPr>
-                          <w:spacing w:after="0" w:line="240" w:lineRule="auto"/>
-                        </w:pPr>
-                      </w:p>
-                    </w:tc>
-                    <w:tc>
-                      <w:tcPr>
-                        <w:tcW w:w="338" w:type="dxa"/>
-                        <w:tcBorders>
-                          <w:top w:val="nil"/>
-                          <w:left w:val="single" w:sz="8" w:space="0" w:color="000000"/>
-                          <w:right w:val="single" w:sz="8" w:space="0" w:color="000000"/>
-                        </w:tcBorders>
-                      </w:tcPr>
-                      <w:p>
-                        <w:pPr>
-                          <w:spacing w:after="0" w:line="240" w:lineRule="auto"/>
-                        </w:pPr>
-                      </w:p>
-                    </w:tc>
-                    <w:tc>
-                      <w:tcPr>
-                        <w:tcW w:w="337" w:type="dxa"/>
-                        <w:tcBorders>
-                          <w:top w:val="single" w:sz="8" w:space="0" w:color="000000"/>
-                          <w:left w:val="single" w:sz="8" w:space="0" w:color="000000"/>
-                          <w:right w:val="single" w:sz="8" w:space="0" w:color="000000"/>
-                        </w:tcBorders>
-                      </w:tcPr>
-                      <w:p>
-                        <w:pPr>
-                          <w:spacing w:after="0" w:line="240" w:lineRule="auto"/>
-                        </w:pPr>
-                      </w:p>
-                    </w:tc>
-                    <w:tc>
-                      <w:tcPr>
-                        <w:tcW w:w="337" w:type="dxa"/>
-                        <w:tcBorders>
-                          <w:top w:val="nil"/>
-                          <w:left w:val="single" w:sz="8" w:space="0" w:color="000000"/>
-                          <w:right w:val="single" w:sz="8" w:space="0" w:color="000000"/>
-                        </w:tcBorders>
-                      </w:tcPr>
-                      <w:p>
-                        <w:pPr>
-                          <w:spacing w:after="0" w:line="240" w:lineRule="auto"/>
-                        </w:pPr>
-                      </w:p>
-                    </w:tc>
-                    <w:tc>
-                      <w:tcPr>
-                        <w:tcW w:w="337" w:type="dxa"/>
-                        <w:tcBorders>
-                          <w:top w:val="single" w:sz="8" w:space="0" w:color="000000"/>
-                          <w:left w:val="single" w:sz="8" w:space="0" w:color="000000"/>
-                          <w:right w:val="single" w:sz="8" w:space="0" w:color="000000"/>
-                        </w:tcBorders>
-                      </w:tcPr>
-                      <w:p>
-                        <w:pPr>
-                          <w:spacing w:after="0" w:line="240" w:lineRule="auto"/>
-                        </w:pPr>
-                      </w:p>
-                    </w:tc>
-                    <w:tc>
-                      <w:tcPr>
-                        <w:tcW w:w="337" w:type="dxa"/>
-                        <w:tcBorders>
-                          <w:top w:val="nil"/>
-                          <w:left w:val="single" w:sz="8" w:space="0" w:color="000000"/>
-                          <w:right w:val="single" w:sz="8" w:space="0" w:color="000000"/>
-                        </w:tcBorders>
-                      </w:tcPr>
-                      <w:p>
-                        <w:pPr>
-                          <w:spacing w:after="0" w:line="240" w:lineRule="auto"/>
-                        </w:pPr>
-                      </w:p>
-                    </w:tc>
-                    <w:tc>
-                      <w:tcPr>
-                        <w:tcW w:w="337" w:type="dxa"/>
-                        <w:tcBorders>
-                          <w:top w:val="single" w:sz="8" w:space="0" w:color="000000"/>
-                          <w:left w:val="single" w:sz="8" w:space="0" w:color="000000"/>
-                          <w:right w:val="single" w:sz="8" w:space="0" w:color="000000"/>
-                        </w:tcBorders>
-                      </w:tcPr>
-                      <w:p>
-                        <w:pPr>
-                          <w:spacing w:after="0" w:line="240" w:lineRule="auto"/>
-                        </w:pPr>
-                      </w:p>
-                    </w:tc>
-                    <w:tc>
-                      <w:tcPr>
-                        <w:tcW w:w="337" w:type="dxa"/>
-                        <w:tcBorders>
-                          <w:top w:val="nil"/>
-                          <w:left w:val="single" w:sz="8" w:space="0" w:color="000000"/>
-                          <w:right w:val="single" w:sz="8" w:space="0" w:color="000000"/>
-                        </w:tcBorders>
-                      </w:tcPr>
-                      <w:p>
-                        <w:pPr>
-                          <w:spacing w:after="0" w:line="240" w:lineRule="auto"/>
-                        </w:pPr>
-                      </w:p>
-                    </w:tc>
-                    <w:tc>
-                      <w:tcPr>
-                        <w:tcW w:w="337" w:type="dxa"/>
-                        <w:tcBorders>
-                          <w:top w:val="single" w:sz="8" w:space="0" w:color="000000"/>
-                          <w:left w:val="single" w:sz="8" w:space="0" w:color="000000"/>
-                          <w:right w:val="single" w:sz="8" w:space="0" w:color="000000"/>
-                        </w:tcBorders>
-                      </w:tcPr>
-                      <w:p>
-                        <w:pPr>
-                          <w:spacing w:after="0" w:line="240" w:lineRule="auto"/>
-                        </w:pPr>
-                      </w:p>
-                    </w:tc>
-                    <w:tc>
-                      <w:tcPr>
-                        <w:tcW w:w="337" w:type="dxa"/>
-                        <w:tcBorders>
-                          <w:top w:val="nil"/>
-                          <w:left w:val="single" w:sz="8" w:space="0" w:color="000000"/>
-                          <w:right w:val="single" w:sz="8" w:space="0" w:color="000000"/>
-                        </w:tcBorders>
-                      </w:tcPr>
-                      <w:p>
-                        <w:pPr>
-                          <w:spacing w:after="0" w:line="240" w:lineRule="auto"/>
-                        </w:pPr>
-                      </w:p>
-                    </w:tc>
-                    <w:tc>
-                      <w:tcPr>
-                        <w:tcW w:w="337" w:type="dxa"/>
-                        <w:tcBorders>
-                          <w:top w:val="single" w:sz="8" w:space="0" w:color="000000"/>
-                          <w:left w:val="single" w:sz="8" w:space="0" w:color="000000"/>
-                          <w:right w:val="single" w:sz="8" w:space="0" w:color="000000"/>
-                        </w:tcBorders>
-                      </w:tcPr>
-                      <w:p>
-                        <w:pPr>
-                          <w:spacing w:after="0" w:line="240" w:lineRule="auto"/>
-                        </w:pPr>
-                      </w:p>
-                    </w:tc>
-                    <w:tc>
-                      <w:tcPr>
-                        <w:tcW w:w="337" w:type="dxa"/>
-                        <w:tcBorders>
-                          <w:top w:val="nil"/>
-                          <w:left w:val="single" w:sz="8" w:space="0" w:color="000000"/>
-                          <w:bottom w:val="single" w:sz="8" w:space="0" w:color="000000"/>
-                          <w:right w:val="nil"/>
-                        </w:tcBorders>
-                      </w:tcPr>
-                      <w:p>
-                        <w:pPr>
-                          <w:spacing w:after="0" w:line="240" w:lineRule="auto"/>
-                        </w:pPr>
-                      </w:p>
-                    </w:tc>
-                  </w:tr>
-                  <w:tr>
-                    <w:tc>
-                      <w:tcPr>
-                        <w:tcW w:w="338" w:type="dxa"/>
-                        <w:tcBorders>
-                          <w:top w:val="single" w:sz="8" w:space="0" w:color="000000"/>
-                          <w:left w:val="nil"/>
-                          <w:bottom w:val="nil"/>
-                          <w:right w:val="single" w:sz="8" w:space="0" w:color="000000"/>
-                        </w:tcBorders>
-                      </w:tcPr>
-                      <w:p>
-                        <w:pPr>
-                          <w:spacing w:after="0" w:line="240" w:lineRule="auto"/>
-                        </w:pPr>
-                      </w:p>
-                    </w:tc>
-                    <w:tc>
-                      <w:tcPr>
-                        <w:tcW w:w="338" w:type="dxa"/>
-                        <w:tcBorders>
-                          <w:left w:val="single" w:sz="8" w:space="0" w:color="000000"/>
-                          <w:bottom w:val="single" w:sz="8" w:space="0" w:color="000000"/>
-                          <w:right w:val="single" w:sz="8" w:space="0" w:color="000000"/>
-                        </w:tcBorders>
-                      </w:tcPr>
-                      <w:p>
-                        <w:pPr>
-                          <w:spacing w:after="0" w:line="240" w:lineRule="auto"/>
-                        </w:pPr>
-                      </w:p>
-                    </w:tc>
-                    <w:tc>
-                      <w:tcPr>
-                        <w:tcW w:w="338" w:type="dxa"/>
-                        <w:tcBorders>
-                          <w:left w:val="single" w:sz="8" w:space="0" w:color="000000"/>
-                          <w:bottom w:val="nil"/>
-                          <w:right w:val="dashSmallGap" w:sz="4" w:space="0" w:color="auto"/>
-                        </w:tcBorders>
-                      </w:tcPr>
-                      <w:p>
-                        <w:pPr>
-                          <w:spacing w:after="0" w:line="240" w:lineRule="auto"/>
-                        </w:pPr>
-                      </w:p>
-                    </w:tc>
-                    <w:tc>
-                      <w:tcPr>
-                        <w:tcW w:w="338" w:type="dxa"/>
-                        <w:tcBorders>
-                          <w:left w:val="dashSmallGap" w:sz="4" w:space="0" w:color="auto"/>
-                          <w:bottom w:val="nil"/>
-                          <w:right w:val="single" w:sz="8" w:space="0" w:color="000000"/>
-                        </w:tcBorders>
-                      </w:tcPr>
-                      <w:p>
-                        <w:pPr>
-                          <w:spacing w:after="0" w:line="240" w:lineRule="auto"/>
-                        </w:pPr>
-                      </w:p>
-                    </w:tc>
-                    <w:tc>
-                      <w:tcPr>
-                        <w:tcW w:w="338" w:type="dxa"/>
-                        <w:tcBorders>
-                          <w:left w:val="single" w:sz="8" w:space="0" w:color="000000"/>
-                          <w:bottom w:val="single" w:sz="8" w:space="0" w:color="000000"/>
-                          <w:right w:val="dashSmallGap" w:sz="4" w:space="0" w:color="auto"/>
-                        </w:tcBorders>
-                      </w:tcPr>
-                      <w:p>
-                        <w:pPr>
-                          <w:spacing w:after="0" w:line="240" w:lineRule="auto"/>
-                        </w:pPr>
-                      </w:p>
-                    </w:tc>
-                    <w:tc>
-                      <w:tcPr>
-                        <w:tcW w:w="338" w:type="dxa"/>
-                        <w:tcBorders>
-                          <w:left w:val="dashSmallGap" w:sz="4" w:space="0" w:color="auto"/>
-                          <w:bottom w:val="single" w:sz="8" w:space="0" w:color="000000"/>
-                          <w:right w:val="single" w:sz="8" w:space="0" w:color="000000"/>
-                        </w:tcBorders>
-                      </w:tcPr>
-                      <w:p>
-                        <w:pPr>
-                          <w:spacing w:after="0" w:line="240" w:lineRule="auto"/>
-                        </w:pPr>
-                      </w:p>
-                    </w:tc>
-                    <w:tc>
-                      <w:tcPr>
-                        <w:tcW w:w="338" w:type="dxa"/>
-                        <w:tcBorders>
-                          <w:left w:val="single" w:sz="8" w:space="0" w:color="000000"/>
-                          <w:bottom w:val="nil"/>
-                          <w:right w:val="single" w:sz="8" w:space="0" w:color="000000"/>
-                        </w:tcBorders>
-                      </w:tcPr>
-                      <w:p>
-                        <w:pPr>
-                          <w:spacing w:after="0" w:line="240" w:lineRule="auto"/>
-                        </w:pPr>
-                      </w:p>
-                    </w:tc>
-                    <w:tc>
-                      <w:tcPr>
-                        <w:tcW w:w="338" w:type="dxa"/>
-                        <w:tcBorders>
-                          <w:left w:val="single" w:sz="8" w:space="0" w:color="000000"/>
-                          <w:bottom w:val="single" w:sz="8" w:space="0" w:color="000000"/>
-                          <w:right w:val="single" w:sz="8" w:space="0" w:color="000000"/>
-                        </w:tcBorders>
-                      </w:tcPr>
-                      <w:p>
-                        <w:pPr>
-                          <w:spacing w:after="0" w:line="240" w:lineRule="auto"/>
-                        </w:pPr>
-                      </w:p>
-                    </w:tc>
-                    <w:tc>
-                      <w:tcPr>
-                        <w:tcW w:w="337" w:type="dxa"/>
-                        <w:tcBorders>
-                          <w:left w:val="single" w:sz="8" w:space="0" w:color="000000"/>
-                          <w:bottom w:val="nil"/>
-                          <w:right w:val="single" w:sz="8" w:space="0" w:color="000000"/>
-                        </w:tcBorders>
-                      </w:tcPr>
-                      <w:p>
-                        <w:pPr>
-                          <w:spacing w:after="0" w:line="240" w:lineRule="auto"/>
-                        </w:pPr>
-                      </w:p>
-                    </w:tc>
-                    <w:tc>
-                      <w:tcPr>
-                        <w:tcW w:w="337" w:type="dxa"/>
-                        <w:tcBorders>
-                          <w:left w:val="single" w:sz="8" w:space="0" w:color="000000"/>
-                          <w:bottom w:val="single" w:sz="8" w:space="0" w:color="000000"/>
-                          <w:right w:val="single" w:sz="8" w:space="0" w:color="000000"/>
-                        </w:tcBorders>
-                      </w:tcPr>
-                      <w:p>
-                        <w:pPr>
-                          <w:spacing w:after="0" w:line="240" w:lineRule="auto"/>
-                        </w:pPr>
-                      </w:p>
-                    </w:tc>
-                    <w:tc>
-                      <w:tcPr>
-                        <w:tcW w:w="337" w:type="dxa"/>
-                        <w:tcBorders>
-                          <w:left w:val="single" w:sz="8" w:space="0" w:color="000000"/>
-                          <w:bottom w:val="nil"/>
-                          <w:right w:val="single" w:sz="8" w:space="0" w:color="000000"/>
-                        </w:tcBorders>
-                      </w:tcPr>
-                      <w:p>
-                        <w:pPr>
-                          <w:spacing w:after="0" w:line="240" w:lineRule="auto"/>
-                        </w:pPr>
-                      </w:p>
-                    </w:tc>
-                    <w:tc>
-                      <w:tcPr>
-                        <w:tcW w:w="337" w:type="dxa"/>
-                        <w:tcBorders>
-                          <w:left w:val="single" w:sz="8" w:space="0" w:color="000000"/>
-                          <w:bottom w:val="single" w:sz="8" w:space="0" w:color="000000"/>
-                          <w:right w:val="single" w:sz="8" w:space="0" w:color="000000"/>
-                        </w:tcBorders>
-                      </w:tcPr>
-                      <w:p>
-                        <w:pPr>
-                          <w:spacing w:after="0" w:line="240" w:lineRule="auto"/>
-                        </w:pPr>
-                      </w:p>
-                    </w:tc>
-                    <w:tc>
-                      <w:tcPr>
-                        <w:tcW w:w="337" w:type="dxa"/>
-                        <w:tcBorders>
-                          <w:left w:val="single" w:sz="8" w:space="0" w:color="000000"/>
-                          <w:bottom w:val="nil"/>
-                          <w:right w:val="single" w:sz="8" w:space="0" w:color="000000"/>
-                        </w:tcBorders>
-                      </w:tcPr>
-                      <w:p>
-                        <w:pPr>
-                          <w:spacing w:after="0" w:line="240" w:lineRule="auto"/>
-                        </w:pPr>
-                      </w:p>
-                    </w:tc>
-                    <w:tc>
-                      <w:tcPr>
-                        <w:tcW w:w="337" w:type="dxa"/>
-                        <w:tcBorders>
-                          <w:left w:val="single" w:sz="8" w:space="0" w:color="000000"/>
-                          <w:bottom w:val="single" w:sz="8" w:space="0" w:color="000000"/>
-                          <w:right w:val="single" w:sz="8" w:space="0" w:color="000000"/>
-                        </w:tcBorders>
-                      </w:tcPr>
-                      <w:p>
-                        <w:pPr>
-                          <w:spacing w:after="0" w:line="240" w:lineRule="auto"/>
-                        </w:pPr>
-                      </w:p>
-                    </w:tc>
-                    <w:tc>
-                      <w:tcPr>
-                        <w:tcW w:w="337" w:type="dxa"/>
-                        <w:tcBorders>
-                          <w:left w:val="single" w:sz="8" w:space="0" w:color="000000"/>
-                          <w:bottom w:val="nil"/>
-                          <w:right w:val="single" w:sz="8" w:space="0" w:color="000000"/>
-                        </w:tcBorders>
-                      </w:tcPr>
-                      <w:p>
-                        <w:pPr>
-                          <w:spacing w:after="0" w:line="240" w:lineRule="auto"/>
-                        </w:pPr>
-                      </w:p>
-                    </w:tc>
-                    <w:tc>
-                      <w:tcPr>
-                        <w:tcW w:w="337" w:type="dxa"/>
-                        <w:tcBorders>
-                          <w:left w:val="single" w:sz="8" w:space="0" w:color="000000"/>
-                          <w:bottom w:val="single" w:sz="8" w:space="0" w:color="000000"/>
-                          <w:right w:val="single" w:sz="8" w:space="0" w:color="000000"/>
-                        </w:tcBorders>
-                      </w:tcPr>
-                      <w:p>
-                        <w:pPr>
-                          <w:spacing w:after="0" w:line="240" w:lineRule="auto"/>
-                        </w:pPr>
-                      </w:p>
-                    </w:tc>
-                    <w:tc>
-                      <w:tcPr>
-                        <w:tcW w:w="337" w:type="dxa"/>
-                        <w:tcBorders>
-                          <w:left w:val="single" w:sz="8" w:space="0" w:color="000000"/>
-                          <w:bottom w:val="nil"/>
-                          <w:right w:val="dashSmallGap" w:sz="4" w:space="0" w:color="auto"/>
-                        </w:tcBorders>
-                      </w:tcPr>
-                      <w:p>
-                        <w:pPr>
-                          <w:spacing w:after="0" w:line="240" w:lineRule="auto"/>
-                        </w:pPr>
-                      </w:p>
-                    </w:tc>
-                    <w:tc>
-                      <w:tcPr>
-                        <w:tcW w:w="337" w:type="dxa"/>
-                        <w:tcBorders>
-                          <w:top w:val="single" w:sz="8" w:space="0" w:color="000000"/>
-                          <w:left w:val="dashSmallGap" w:sz="4" w:space="0" w:color="auto"/>
-                          <w:bottom w:val="nil"/>
-                          <w:right w:val="nil"/>
-                        </w:tcBorders>
-                      </w:tcPr>
-                      <w:p>
-                        <w:pPr>
-                          <w:spacing w:after="0" w:line="240" w:lineRule="auto"/>
-                        </w:pPr>
-                      </w:p>
-                    </w:tc>
-                  </w:tr>
-                  <w:tr>
-                    <w:tc>
-                      <w:tcPr>
-                        <w:tcW w:w="338" w:type="dxa"/>
-                        <w:tcBorders>
-                          <w:top w:val="nil"/>
-                          <w:left w:val="nil"/>
-                          <w:bottom w:val="nil"/>
-                          <w:right w:val="dashSmallGap" w:sz="4" w:space="0" w:color="auto"/>
-                        </w:tcBorders>
-                      </w:tcPr>
-                      <w:p>
-                        <w:pPr>
-                          <w:spacing w:after="0" w:line="240" w:lineRule="auto"/>
-                        </w:pPr>
-                      </w:p>
-                    </w:tc>
-                    <w:tc>
-                      <w:tcPr>
-                        <w:tcW w:w="338" w:type="dxa"/>
-                        <w:tcBorders>
-                          <w:top w:val="single" w:sz="8" w:space="0" w:color="000000"/>
-                          <w:left w:val="dashSmallGap" w:sz="4" w:space="0" w:color="auto"/>
-                          <w:bottom w:val="nil"/>
-                          <w:right w:val="dashSmallGap" w:sz="4" w:space="0" w:color="auto"/>
-                        </w:tcBorders>
-                      </w:tcPr>
-                      <w:p>
-                        <w:pPr>
-                          <w:spacing w:after="0" w:line="240" w:lineRule="auto"/>
-                        </w:pPr>
-                      </w:p>
-                    </w:tc>
-                    <w:tc>
-                      <w:tcPr>
-                        <w:tcW w:w="338" w:type="dxa"/>
-                        <w:tcBorders>
-                          <w:top w:val="nil"/>
-                          <w:left w:val="dashSmallGap" w:sz="4" w:space="0" w:color="auto"/>
-                          <w:bottom w:val="nil"/>
-                          <w:right w:val="dashSmallGap" w:sz="4" w:space="0" w:color="auto"/>
-                        </w:tcBorders>
-                      </w:tcPr>
-                      <w:p>
-                        <w:pPr>
-                          <w:spacing w:after="0" w:line="240" w:lineRule="auto"/>
-                        </w:pPr>
-                      </w:p>
-                    </w:tc>
-                    <w:tc>
-                      <w:tcPr>
-                        <w:tcW w:w="338" w:type="dxa"/>
-                        <w:tcBorders>
-                          <w:top w:val="nil"/>
-                          <w:left w:val="dashSmallGap" w:sz="4" w:space="0" w:color="auto"/>
-                          <w:bottom w:val="nil"/>
-                          <w:right w:val="dashSmallGap" w:sz="4" w:space="0" w:color="auto"/>
-                        </w:tcBorders>
-                      </w:tcPr>
-                      <w:p>
-                        <w:pPr>
-                          <w:spacing w:after="0" w:line="240" w:lineRule="auto"/>
-                        </w:pPr>
-                      </w:p>
-                    </w:tc>
-                    <w:tc>
-                      <w:tcPr>
-                        <w:tcW w:w="338" w:type="dxa"/>
-                        <w:tcBorders>
-                          <w:top w:val="single" w:sz="8" w:space="0" w:color="000000"/>
-                          <w:left w:val="dashSmallGap" w:sz="4" w:space="0" w:color="auto"/>
-                          <w:bottom w:val="nil"/>
-                          <w:right w:val="dashSmallGap" w:sz="4" w:space="0" w:color="auto"/>
-                        </w:tcBorders>
-                      </w:tcPr>
-                      <w:p>
-                        <w:pPr>
-                          <w:spacing w:after="0" w:line="240" w:lineRule="auto"/>
-                        </w:pPr>
-                      </w:p>
-                    </w:tc>
-                    <w:tc>
-                      <w:tcPr>
-                        <w:tcW w:w="338" w:type="dxa"/>
-                        <w:tcBorders>
-                          <w:top w:val="single" w:sz="8" w:space="0" w:color="000000"/>
-                          <w:left w:val="dashSmallGap" w:sz="4" w:space="0" w:color="auto"/>
-                          <w:bottom w:val="nil"/>
-                          <w:right w:val="dashSmallGap" w:sz="4" w:space="0" w:color="auto"/>
-                        </w:tcBorders>
-                      </w:tcPr>
-                      <w:p>
-                        <w:pPr>
-                          <w:spacing w:after="0" w:line="240" w:lineRule="auto"/>
-                        </w:pPr>
-                      </w:p>
-                    </w:tc>
-                    <w:tc>
-                      <w:tcPr>
-                        <w:tcW w:w="338" w:type="dxa"/>
-                        <w:tcBorders>
-                          <w:top w:val="nil"/>
-                          <w:left w:val="dashSmallGap" w:sz="4" w:space="0" w:color="auto"/>
-                          <w:bottom w:val="nil"/>
-                          <w:right w:val="dashSmallGap" w:sz="4" w:space="0" w:color="auto"/>
-                        </w:tcBorders>
-                      </w:tcPr>
-                      <w:p>
-                        <w:pPr>
-                          <w:spacing w:after="0" w:line="240" w:lineRule="auto"/>
-                        </w:pPr>
-                      </w:p>
-                    </w:tc>
-                    <w:tc>
-                      <w:tcPr>
-                        <w:tcW w:w="338" w:type="dxa"/>
-                        <w:tcBorders>
-                          <w:top w:val="single" w:sz="8" w:space="0" w:color="000000"/>
-                          <w:left w:val="dashSmallGap" w:sz="4" w:space="0" w:color="auto"/>
-                          <w:bottom w:val="nil"/>
-                          <w:right w:val="dashSmallGap" w:sz="4" w:space="0" w:color="auto"/>
-                        </w:tcBorders>
-                      </w:tcPr>
-                      <w:p>
-                        <w:pPr>
-                          <w:spacing w:after="0" w:line="240" w:lineRule="auto"/>
-                        </w:pPr>
-                      </w:p>
-                    </w:tc>
-                    <w:tc>
-                      <w:tcPr>
-                        <w:tcW w:w="337" w:type="dxa"/>
-                        <w:tcBorders>
-                          <w:top w:val="nil"/>
-                          <w:left w:val="dashSmallGap" w:sz="4" w:space="0" w:color="auto"/>
-                          <w:bottom w:val="nil"/>
-                          <w:right w:val="dashSmallGap" w:sz="4" w:space="0" w:color="auto"/>
-                        </w:tcBorders>
-                      </w:tcPr>
-                      <w:p>
-                        <w:pPr>
-                          <w:spacing w:after="0" w:line="240" w:lineRule="auto"/>
-                        </w:pPr>
-                      </w:p>
-                    </w:tc>
-                    <w:tc>
-                      <w:tcPr>
-                        <w:tcW w:w="337" w:type="dxa"/>
-                        <w:tcBorders>
-                          <w:top w:val="single" w:sz="8" w:space="0" w:color="000000"/>
-                          <w:left w:val="dashSmallGap" w:sz="4" w:space="0" w:color="auto"/>
-                          <w:bottom w:val="nil"/>
-                          <w:right w:val="dashSmallGap" w:sz="4" w:space="0" w:color="auto"/>
-                        </w:tcBorders>
-                      </w:tcPr>
-                      <w:p>
-                        <w:pPr>
-                          <w:spacing w:after="0" w:line="240" w:lineRule="auto"/>
-                        </w:pPr>
-                      </w:p>
-                    </w:tc>
-                    <w:tc>
-                      <w:tcPr>
-                        <w:tcW w:w="337" w:type="dxa"/>
-                        <w:tcBorders>
-                          <w:top w:val="nil"/>
-                          <w:left w:val="dashSmallGap" w:sz="4" w:space="0" w:color="auto"/>
-                          <w:bottom w:val="nil"/>
-                          <w:right w:val="dashSmallGap" w:sz="4" w:space="0" w:color="auto"/>
-                        </w:tcBorders>
-                      </w:tcPr>
-                      <w:p>
-                        <w:pPr>
-                          <w:spacing w:after="0" w:line="240" w:lineRule="auto"/>
-                        </w:pPr>
-                      </w:p>
-                    </w:tc>
-                    <w:tc>
-                      <w:tcPr>
-                        <w:tcW w:w="337" w:type="dxa"/>
-                        <w:tcBorders>
-                          <w:top w:val="single" w:sz="8" w:space="0" w:color="000000"/>
-                          <w:left w:val="dashSmallGap" w:sz="4" w:space="0" w:color="auto"/>
-                          <w:bottom w:val="nil"/>
-                          <w:right w:val="dashSmallGap" w:sz="4" w:space="0" w:color="auto"/>
-                        </w:tcBorders>
-                      </w:tcPr>
-                      <w:p>
-                        <w:pPr>
-                          <w:spacing w:after="0" w:line="240" w:lineRule="auto"/>
-                        </w:pPr>
-                      </w:p>
-                    </w:tc>
-                    <w:tc>
-                      <w:tcPr>
-                        <w:tcW w:w="337" w:type="dxa"/>
-                        <w:tcBorders>
-                          <w:top w:val="nil"/>
-                          <w:left w:val="dashSmallGap" w:sz="4" w:space="0" w:color="auto"/>
-                          <w:bottom w:val="nil"/>
-                          <w:right w:val="dashSmallGap" w:sz="4" w:space="0" w:color="auto"/>
-                        </w:tcBorders>
-                      </w:tcPr>
-                      <w:p>
-                        <w:pPr>
-                          <w:spacing w:after="0" w:line="240" w:lineRule="auto"/>
-                        </w:pPr>
-                      </w:p>
-                    </w:tc>
-                    <w:tc>
-                      <w:tcPr>
-                        <w:tcW w:w="337" w:type="dxa"/>
-                        <w:tcBorders>
-                          <w:top w:val="single" w:sz="8" w:space="0" w:color="000000"/>
-                          <w:left w:val="dashSmallGap" w:sz="4" w:space="0" w:color="auto"/>
-                          <w:bottom w:val="nil"/>
-                          <w:right w:val="dashSmallGap" w:sz="4" w:space="0" w:color="auto"/>
-                        </w:tcBorders>
-                      </w:tcPr>
-                      <w:p>
-                        <w:pPr>
-                          <w:spacing w:after="0" w:line="240" w:lineRule="auto"/>
-                        </w:pPr>
-                      </w:p>
-                    </w:tc>
-                    <w:tc>
-                      <w:tcPr>
-                        <w:tcW w:w="337" w:type="dxa"/>
-                        <w:tcBorders>
-                          <w:top w:val="nil"/>
-                          <w:left w:val="dashSmallGap" w:sz="4" w:space="0" w:color="auto"/>
-                          <w:bottom w:val="nil"/>
-                          <w:right w:val="dashSmallGap" w:sz="4" w:space="0" w:color="auto"/>
-                        </w:tcBorders>
-                      </w:tcPr>
-                      <w:p>
-                        <w:pPr>
-                          <w:spacing w:after="0" w:line="240" w:lineRule="auto"/>
-                        </w:pPr>
-                      </w:p>
-                    </w:tc>
-                    <w:tc>
-                      <w:tcPr>
-                        <w:tcW w:w="337" w:type="dxa"/>
-                        <w:tcBorders>
-                          <w:top w:val="single" w:sz="8" w:space="0" w:color="000000"/>
-                          <w:left w:val="dashSmallGap" w:sz="4" w:space="0" w:color="auto"/>
-                          <w:bottom w:val="nil"/>
-                          <w:right w:val="dashSmallGap" w:sz="4" w:space="0" w:color="auto"/>
-                        </w:tcBorders>
-                      </w:tcPr>
-                      <w:p>
-                        <w:pPr>
-                          <w:spacing w:after="0" w:line="240" w:lineRule="auto"/>
-                        </w:pPr>
-                      </w:p>
-                    </w:tc>
-                    <w:tc>
-                      <w:tcPr>
-                        <w:tcW w:w="337" w:type="dxa"/>
-                        <w:tcBorders>
-                          <w:top w:val="nil"/>
-                          <w:left w:val="dashSmallGap" w:sz="4" w:space="0" w:color="auto"/>
-                          <w:bottom w:val="nil"/>
-                          <w:right w:val="dashSmallGap" w:sz="4" w:space="0" w:color="auto"/>
-                        </w:tcBorders>
-                      </w:tcPr>
-                      <w:p>
-                        <w:pPr>
-                          <w:spacing w:after="0" w:line="240" w:lineRule="auto"/>
-                        </w:pPr>
-                      </w:p>
-                    </w:tc>
-                    <w:tc>
-                      <w:tcPr>
-                        <w:tcW w:w="337" w:type="dxa"/>
-                        <w:tcBorders>
-                          <w:top w:val="nil"/>
-                          <w:left w:val="dashSmallGap" w:sz="4" w:space="0" w:color="auto"/>
-                          <w:bottom w:val="nil"/>
-                          <w:right w:val="nil"/>
-                        </w:tcBorders>
-                      </w:tcPr>
-                      <w:p>
-                        <w:pPr>
-                          <w:spacing w:after="0" w:line="240" w:lineRule="auto"/>
-                        </w:pPr>
-                      </w:p>
-                    </w:tc>
-                  </w:tr>
-                  <w:tr>
-                    <w:tc>
-                      <w:tcPr>
-                        <w:tcW w:w="338" w:type="dxa"/>
-                        <w:tcBorders>
-                          <w:top w:val="nil"/>
-                          <w:left w:val="nil"/>
-                          <w:bottom w:val="nil"/>
-                          <w:right w:val="nil"/>
-                        </w:tcBorders>
-                      </w:tcPr>
-                      <w:p>
-                        <w:pPr>
-                          <w:spacing w:after="0" w:line="240" w:lineRule="auto"/>
-                        </w:pPr>
-                      </w:p>
-                    </w:tc>
-                    <w:tc>
-                      <w:tcPr>
-                        <w:tcW w:w="676" w:type="dxa"/>
-                        <w:gridSpan w:val="2"/>
-                        <w:tcBorders>
-                          <w:top w:val="nil"/>
-                          <w:left w:val="nil"/>
-                          <w:bottom w:val="nil"/>
-                          <w:right w:val="nil"/>
-                        </w:tcBorders>
-                      </w:tcPr>
-                      <w:p>
-                        <w:pPr>
-                          <w:spacing w:after="0" w:line="240" w:lineRule="auto"/>
-                          <w:jc w:val="center"/>
-                        </w:pPr>
-                        <w:r>
-                          <w:t>0</w:t>
-                        </w:r>
-                      </w:p>
-                    </w:tc>
-                    <w:tc>
-                      <w:tcPr>
-                        <w:tcW w:w="676" w:type="dxa"/>
-                        <w:gridSpan w:val="2"/>
-                        <w:tcBorders>
-                          <w:top w:val="nil"/>
-                          <w:left w:val="nil"/>
-                          <w:bottom w:val="nil"/>
-                          <w:right w:val="nil"/>
-                        </w:tcBorders>
-                      </w:tcPr>
-                      <w:p>
-                        <w:pPr>
-                          <w:spacing w:after="0" w:line="240" w:lineRule="auto"/>
-                          <w:jc w:val="center"/>
-                        </w:pPr>
-                        <w:r>
-                          <w:t>1</w:t>
-                        </w:r>
-                      </w:p>
-                    </w:tc>
-                    <w:tc>
-                      <w:tcPr>
-                        <w:tcW w:w="676" w:type="dxa"/>
-                        <w:gridSpan w:val="2"/>
-                        <w:tcBorders>
-                          <w:top w:val="nil"/>
-                          <w:left w:val="nil"/>
-                          <w:bottom w:val="nil"/>
-                          <w:right w:val="nil"/>
-                        </w:tcBorders>
-                      </w:tcPr>
-                      <w:p>
-                        <w:pPr>
-                          <w:spacing w:after="0" w:line="240" w:lineRule="auto"/>
-                          <w:jc w:val="center"/>
-                        </w:pPr>
-                        <w:r>
-                          <w:t>0</w:t>
-                        </w:r>
-                      </w:p>
-                    </w:tc>
-                    <w:tc>
-                      <w:tcPr>
-                        <w:tcW w:w="675" w:type="dxa"/>
-                        <w:gridSpan w:val="2"/>
-                        <w:tcBorders>
-                          <w:top w:val="nil"/>
-                          <w:left w:val="nil"/>
-                          <w:bottom w:val="nil"/>
-                          <w:right w:val="nil"/>
-                        </w:tcBorders>
-                      </w:tcPr>
-                      <w:p>
-                        <w:pPr>
-                          <w:spacing w:after="0" w:line="240" w:lineRule="auto"/>
-                          <w:jc w:val="center"/>
-                        </w:pPr>
-                        <w:r>
-                          <w:t>0</w:t>
-                        </w:r>
-                      </w:p>
-                    </w:tc>
-                    <w:tc>
-                      <w:tcPr>
-                        <w:tcW w:w="674" w:type="dxa"/>
-                        <w:gridSpan w:val="2"/>
-                        <w:tcBorders>
-                          <w:top w:val="nil"/>
-                          <w:left w:val="nil"/>
-                          <w:bottom w:val="nil"/>
-                          <w:right w:val="nil"/>
-                        </w:tcBorders>
-                      </w:tcPr>
-                      <w:p>
-                        <w:pPr>
-                          <w:spacing w:after="0" w:line="240" w:lineRule="auto"/>
-                          <w:jc w:val="center"/>
-                        </w:pPr>
-                        <w:r>
-                          <w:t>0</w:t>
-                        </w:r>
-                      </w:p>
-                    </w:tc>
-                    <w:tc>
-                      <w:tcPr>
-                        <w:tcW w:w="674" w:type="dxa"/>
-                        <w:gridSpan w:val="2"/>
-                        <w:tcBorders>
-                          <w:top w:val="nil"/>
-                          <w:left w:val="nil"/>
-                          <w:bottom w:val="nil"/>
-                          <w:right w:val="nil"/>
-                        </w:tcBorders>
-                      </w:tcPr>
-                      <w:p>
-                        <w:pPr>
-                          <w:spacing w:after="0" w:line="240" w:lineRule="auto"/>
-                          <w:jc w:val="center"/>
-                        </w:pPr>
-                        <w:r>
-                          <w:t>0</w:t>
-                        </w:r>
-                      </w:p>
-                    </w:tc>
-                    <w:tc>
-                      <w:tcPr>
-                        <w:tcW w:w="674" w:type="dxa"/>
-                        <w:gridSpan w:val="2"/>
-                        <w:tcBorders>
-                          <w:top w:val="nil"/>
-                          <w:left w:val="nil"/>
-                          <w:bottom w:val="nil"/>
-                          <w:right w:val="nil"/>
-                        </w:tcBorders>
-                      </w:tcPr>
-                      <w:p>
-                        <w:pPr>
-                          <w:spacing w:after="0" w:line="240" w:lineRule="auto"/>
-                          <w:jc w:val="center"/>
-                        </w:pPr>
-                        <w:r>
-                          <w:t>X</w:t>
-                        </w:r>
-                      </w:p>
-                    </w:tc>
-                    <w:tc>
-                      <w:tcPr>
-                        <w:tcW w:w="674" w:type="dxa"/>
-                        <w:gridSpan w:val="2"/>
-                        <w:tcBorders>
-                          <w:top w:val="nil"/>
-                          <w:left w:val="nil"/>
-                          <w:bottom w:val="nil"/>
-                          <w:right w:val="nil"/>
-                        </w:tcBorders>
-                      </w:tcPr>
-                      <w:p>
-                        <w:pPr>
-                          <w:spacing w:after="0" w:line="240" w:lineRule="auto"/>
-                          <w:jc w:val="center"/>
-                        </w:pPr>
-                        <w:r>
-                          <w:t>X</w:t>
-                        </w:r>
-                      </w:p>
-                    </w:tc>
-                    <w:tc>
-                      <w:tcPr>
-                        <w:tcW w:w="337" w:type="dxa"/>
-                        <w:tcBorders>
-                          <w:top w:val="nil"/>
-                          <w:left w:val="nil"/>
-                          <w:bottom w:val="nil"/>
-                          <w:right w:val="nil"/>
-                        </w:tcBorders>
-                      </w:tcPr>
-                      <w:p>
-                        <w:pPr>
-                          <w:spacing w:after="0" w:line="240" w:lineRule="auto"/>
-                        </w:pPr>
-                      </w:p>
-                    </w:tc>
-                  </w:tr>
-                </w:tbl>
-                <w:p/>
-              </w:txbxContent>
-            </v:textbox>
-            <w10:wrap type="none"/>
-            <w10:anchorlock/>
-          </v:shape>
-        </w:pict>
-      </w:r>
-    </w:p>
-    <w:p>
-      <w:pPr>
         <w:pStyle w:val="NoSpacing"/>
         <w:jc w:val="center"/>
       </w:pPr>
@@ -8710,42 +8661,16 @@
         <w:t>Identifier</w:t>
       </w:r>
       <w:r>
-        <w:t xml:space="preserve"> field’s contents are as specified in the </w:t>
-      </w:r>
-      <w:proofErr w:type="spellStart"/>
-      <w:r>
-        <w:t>NanoFIP</w:t>
-      </w:r>
-      <w:proofErr w:type="spellEnd"/>
-      <w:r>
-        <w:t xml:space="preserve"> specification document [</w:t>
-      </w:r>
-      <w:proofErr w:type="spellStart"/>
-      <w:r>
-        <w:fldChar w:fldCharType="begin"/>
-      </w:r>
-      <w:r>
-        <w:instrText>HYPERLINK "http://www.ohwr.org/twiki/pub/OHR/CernFIP/WP3/cernfip_fspec1_2.pdf"</w:instrText>
-      </w:r>
-      <w:r>
-        <w:fldChar w:fldCharType="separate"/>
-      </w:r>
-      <w:r>
-        <w:rPr>
-          <w:rStyle w:val="Hyperlink"/>
-        </w:rPr>
-        <w:t>NanoFIP</w:t>
-      </w:r>
-      <w:proofErr w:type="spellEnd"/>
-      <w:r>
-        <w:rPr>
-          <w:rStyle w:val="Hyperlink"/>
-        </w:rPr>
-        <w:t xml:space="preserve"> Functional Specification p8-11</w:t>
-      </w:r>
-      <w:r>
-        <w:fldChar w:fldCharType="end"/>
-      </w:r>
+        <w:t xml:space="preserve"> field’s contents are as specified in the NanoFIP specification document [</w:t>
+      </w:r>
+      <w:hyperlink r:id="rId14" w:history="1">
+        <w:r>
+          <w:rPr>
+            <w:rStyle w:val="Hyperlink"/>
+          </w:rPr>
+          <w:t>NanoFIP Functional Specification p8-11</w:t>
+        </w:r>
+      </w:hyperlink>
       <w:r>
         <w:t xml:space="preserve">] and the </w:t>
       </w:r>
@@ -8780,7 +8705,7 @@
       <w:r>
         <w:t xml:space="preserve"> is defined as the maximum time allowed without any activity after an ID_DAT has been received. The timer is initiated when an indication of absence of activity is received (SILENCE signal is asserted). It is terminated when an indication of activity is received due to the reception or transmission of the first frame symbol (BUSY signal is asserted). In the case of a consuming station the timer is named T4. Expiration of this timer causes the station to enter a status of waiting for the next ID_DAT frame (i.e. the current RP_DAT is considered lost and hence ignored) [</w:t>
       </w:r>
-      <w:hyperlink r:id="rId14" w:history="1">
+      <w:hyperlink r:id="rId15" w:history="1">
         <w:r>
           <w:rPr>
             <w:rStyle w:val="Hyperlink"/>
@@ -8813,42 +8738,16 @@
         <w:t>ime</w:t>
       </w:r>
       <w:r>
-        <w:t xml:space="preserve">, whether the station's function be that of a producer/consumer or bus arbitrator. The minimum turnaround time (response time) and the silence time at each data rate are specified in the </w:t>
-      </w:r>
-      <w:proofErr w:type="spellStart"/>
-      <w:r>
-        <w:t>NanoFIP</w:t>
-      </w:r>
-      <w:proofErr w:type="spellEnd"/>
-      <w:r>
-        <w:t xml:space="preserve"> specification document [</w:t>
-      </w:r>
-      <w:proofErr w:type="spellStart"/>
-      <w:r>
-        <w:fldChar w:fldCharType="begin"/>
-      </w:r>
-      <w:r>
-        <w:instrText>HYPERLINK "http://www.ohwr.org/twiki/pub/OHR/CernFIP/WP3/cernfip_fspec1_2.pdf"</w:instrText>
-      </w:r>
-      <w:r>
-        <w:fldChar w:fldCharType="separate"/>
-      </w:r>
-      <w:r>
-        <w:rPr>
-          <w:rStyle w:val="Hyperlink"/>
-        </w:rPr>
-        <w:t>NanoFIP</w:t>
-      </w:r>
-      <w:proofErr w:type="spellEnd"/>
-      <w:r>
-        <w:rPr>
-          <w:rStyle w:val="Hyperlink"/>
-        </w:rPr>
-        <w:t xml:space="preserve"> Functional Specification p7</w:t>
-      </w:r>
-      <w:r>
-        <w:fldChar w:fldCharType="end"/>
-      </w:r>
+        <w:t>, whether the station's function be that of a producer/consumer or bus arbitrator. The minimum turnaround time (response time) and the silence time at each data rate are specified in the NanoFIP specification document [</w:t>
+      </w:r>
+      <w:hyperlink r:id="rId16" w:history="1">
+        <w:r>
+          <w:rPr>
+            <w:rStyle w:val="Hyperlink"/>
+          </w:rPr>
+          <w:t>NanoFIP Functional Specification p7</w:t>
+        </w:r>
+      </w:hyperlink>
       <w:r>
         <w:t>].</w:t>
       </w:r>
@@ -9324,6 +9223,37 @@
       <w:lang w:val="en-GB"/>
     </w:rPr>
   </w:style>
+  <w:style w:type="paragraph" w:styleId="BalloonText">
+    <w:name w:val="Balloon Text"/>
+    <w:basedOn w:val="Normal"/>
+    <w:link w:val="BalloonTextChar"/>
+    <w:uiPriority w:val="99"/>
+    <w:semiHidden/>
+    <w:unhideWhenUsed/>
+    <w:rsid w:val="0027193D"/>
+    <w:pPr>
+      <w:spacing w:after="0" w:line="240" w:lineRule="auto"/>
+    </w:pPr>
+    <w:rPr>
+      <w:rFonts w:ascii="Tahoma" w:hAnsi="Tahoma" w:cs="Tahoma"/>
+      <w:sz w:val="16"/>
+      <w:szCs w:val="16"/>
+    </w:rPr>
+  </w:style>
+  <w:style w:type="character" w:customStyle="1" w:styleId="BalloonTextChar">
+    <w:name w:val="Balloon Text Char"/>
+    <w:basedOn w:val="DefaultParagraphFont"/>
+    <w:link w:val="BalloonText"/>
+    <w:uiPriority w:val="99"/>
+    <w:semiHidden/>
+    <w:rsid w:val="0027193D"/>
+    <w:rPr>
+      <w:rFonts w:ascii="Tahoma" w:hAnsi="Tahoma" w:cs="Tahoma"/>
+      <w:sz w:val="16"/>
+      <w:szCs w:val="16"/>
+      <w:lang w:val="en-GB"/>
+    </w:rPr>
+  </w:style>
 </w:styles>
 </file>
 

</xml_diff>